<commit_message>
Añadida la descripción y las instrucciones para ejecutar desde la lína de comandos
</commit_message>
<xml_diff>
--- a/tabla_tarea1.docx
+++ b/tabla_tarea1.docx
@@ -5,7 +5,9 @@
     <w:sdt>
       <w:sdtPr>
         <w:rPr>
+          <w:rFonts w:eastAsiaTheme="minorHAnsi"/>
           <w:color w:val="5B9BD5" w:themeColor="accent1"/>
+          <w:lang w:eastAsia="en-US"/>
         </w:rPr>
         <w:id w:val="-2107795911"/>
         <w:docPartObj>
@@ -15,9 +17,7 @@
       </w:sdtPr>
       <w:sdtEndPr>
         <w:rPr>
-          <w:rFonts w:eastAsiaTheme="minorHAnsi"/>
           <w:color w:val="auto"/>
-          <w:lang w:eastAsia="en-US"/>
         </w:rPr>
       </w:sdtEndPr>
       <w:sdtContent>
@@ -139,7 +139,7 @@
                   <w:sz w:val="72"/>
                   <w:szCs w:val="72"/>
                 </w:rPr>
-                <w:t xml:space="preserve">Práctica de Teoría de autómatas y computación </w:t>
+                <w:t>Práctica de Teoría de autómatas y computación</w:t>
               </w:r>
             </w:p>
           </w:sdtContent>
@@ -584,6 +584,386 @@
         <w:t xml:space="preserve">Descripción de la práctica. </w:t>
       </w:r>
     </w:p>
+    <w:p>
+      <w:pPr>
+        <w:jc w:val="both"/>
+        <w:rPr>
+          <w:sz w:val="26"/>
+          <w:szCs w:val="26"/>
+        </w:rPr>
+      </w:pPr>
+      <w:r>
+        <w:rPr>
+          <w:sz w:val="26"/>
+          <w:szCs w:val="26"/>
+        </w:rPr>
+        <w:t>El objetivo de la práctica consiste en crear un programa que tome como</w:t>
+      </w:r>
+      <w:r>
+        <w:rPr>
+          <w:sz w:val="26"/>
+          <w:szCs w:val="26"/>
+        </w:rPr>
+        <w:t xml:space="preserve"> </w:t>
+      </w:r>
+      <w:r>
+        <w:rPr>
+          <w:sz w:val="26"/>
+          <w:szCs w:val="26"/>
+        </w:rPr>
+        <w:t>entrada un archivo de texto en un formato creado por la profesora para</w:t>
+      </w:r>
+      <w:r>
+        <w:rPr>
+          <w:sz w:val="26"/>
+          <w:szCs w:val="26"/>
+        </w:rPr>
+        <w:t xml:space="preserve"> </w:t>
+      </w:r>
+      <w:r>
+        <w:rPr>
+          <w:sz w:val="26"/>
+          <w:szCs w:val="26"/>
+        </w:rPr>
+        <w:t xml:space="preserve">la representación gráfica de un grafo y transformarlo al lenguaje DOT. </w:t>
+      </w:r>
+      <w:r>
+        <w:rPr>
+          <w:sz w:val="26"/>
+          <w:szCs w:val="26"/>
+        </w:rPr>
+        <w:t xml:space="preserve"> </w:t>
+      </w:r>
+      <w:r>
+        <w:rPr>
+          <w:sz w:val="26"/>
+          <w:szCs w:val="26"/>
+        </w:rPr>
+        <w:t>El lenguaje DOT es más complejo ya que permite especificar</w:t>
+      </w:r>
+      <w:r>
+        <w:rPr>
+          <w:sz w:val="26"/>
+          <w:szCs w:val="26"/>
+        </w:rPr>
+        <w:t xml:space="preserve"> </w:t>
+      </w:r>
+      <w:r>
+        <w:rPr>
+          <w:sz w:val="26"/>
+          <w:szCs w:val="26"/>
+        </w:rPr>
+        <w:t>de manera más precisa la representación visual del grafo. Asimismo, existen numerosas</w:t>
+      </w:r>
+      <w:r>
+        <w:rPr>
+          <w:sz w:val="26"/>
+          <w:szCs w:val="26"/>
+        </w:rPr>
+        <w:t xml:space="preserve"> </w:t>
+      </w:r>
+      <w:r>
+        <w:rPr>
+          <w:sz w:val="26"/>
+          <w:szCs w:val="26"/>
+        </w:rPr>
+        <w:t>herramientas para la creación de grafos que aceptan ese lenguaje.</w:t>
+      </w:r>
+    </w:p>
+    <w:p>
+      <w:pPr>
+        <w:jc w:val="both"/>
+        <w:rPr>
+          <w:sz w:val="26"/>
+          <w:szCs w:val="26"/>
+        </w:rPr>
+      </w:pPr>
+      <w:r>
+        <w:rPr>
+          <w:sz w:val="26"/>
+          <w:szCs w:val="26"/>
+        </w:rPr>
+        <w:t xml:space="preserve"> </w:t>
+      </w:r>
+      <w:r>
+        <w:rPr>
+          <w:sz w:val="26"/>
+          <w:szCs w:val="26"/>
+        </w:rPr>
+        <w:t>Lo que se nos pide, por tanto, es desarrollar un procesador de lenguaje que se capaz de traducir</w:t>
+      </w:r>
+      <w:r>
+        <w:rPr>
+          <w:sz w:val="26"/>
+          <w:szCs w:val="26"/>
+        </w:rPr>
+        <w:t xml:space="preserve"> </w:t>
+      </w:r>
+      <w:r>
+        <w:rPr>
+          <w:sz w:val="26"/>
+          <w:szCs w:val="26"/>
+        </w:rPr>
+        <w:t xml:space="preserve">el lenguaje definido por la profesora al lenguaje DOT. Si bien las fases concretas en las que se </w:t>
+      </w:r>
+      <w:r>
+        <w:rPr>
+          <w:sz w:val="26"/>
+          <w:szCs w:val="26"/>
+        </w:rPr>
+        <w:t xml:space="preserve">divide </w:t>
+      </w:r>
+      <w:r>
+        <w:rPr>
+          <w:sz w:val="26"/>
+          <w:szCs w:val="26"/>
+        </w:rPr>
+        <w:t>un</w:t>
+      </w:r>
+      <w:r>
+        <w:rPr>
+          <w:sz w:val="26"/>
+          <w:szCs w:val="26"/>
+        </w:rPr>
+        <w:t xml:space="preserve"> procesador de lenguajes </w:t>
+      </w:r>
+      <w:proofErr w:type="gramStart"/>
+      <w:r>
+        <w:rPr>
+          <w:sz w:val="26"/>
+          <w:szCs w:val="26"/>
+        </w:rPr>
+        <w:t>depende</w:t>
+      </w:r>
+      <w:proofErr w:type="gramEnd"/>
+      <w:r>
+        <w:rPr>
+          <w:sz w:val="26"/>
+          <w:szCs w:val="26"/>
+        </w:rPr>
+        <w:t xml:space="preserve"> de lenguaje de entrada y el lenguaje de salida, todas </w:t>
+      </w:r>
+      <w:r>
+        <w:rPr>
+          <w:sz w:val="26"/>
+          <w:szCs w:val="26"/>
+        </w:rPr>
+        <w:t xml:space="preserve">estas </w:t>
+      </w:r>
+      <w:r>
+        <w:rPr>
+          <w:sz w:val="26"/>
+          <w:szCs w:val="26"/>
+        </w:rPr>
+        <w:t>pueden</w:t>
+      </w:r>
+      <w:r>
+        <w:rPr>
+          <w:sz w:val="26"/>
+          <w:szCs w:val="26"/>
+        </w:rPr>
+        <w:t xml:space="preserve"> pertenecen a una de estas tres: análisis léxico, análisis sintáctico y generación de código.</w:t>
+      </w:r>
+      <w:r>
+        <w:rPr>
+          <w:sz w:val="26"/>
+          <w:szCs w:val="26"/>
+        </w:rPr>
+        <w:t xml:space="preserve"> </w:t>
+      </w:r>
+    </w:p>
+    <w:p>
+      <w:pPr>
+        <w:jc w:val="both"/>
+        <w:rPr>
+          <w:sz w:val="26"/>
+          <w:szCs w:val="26"/>
+        </w:rPr>
+      </w:pPr>
+      <w:r>
+        <w:rPr>
+          <w:sz w:val="26"/>
+          <w:szCs w:val="26"/>
+        </w:rPr>
+        <w:t>Para esta entrega, se ha desarrollado la parte que concierne al análisis léxico. En esta fase, el programa</w:t>
+      </w:r>
+      <w:r>
+        <w:rPr>
+          <w:sz w:val="26"/>
+          <w:szCs w:val="26"/>
+        </w:rPr>
+        <w:t xml:space="preserve"> </w:t>
+      </w:r>
+      <w:r>
+        <w:rPr>
+          <w:sz w:val="26"/>
+          <w:szCs w:val="26"/>
+        </w:rPr>
+        <w:t>lee una cadena de caracteres y genera una secuencia de elementos léxicos o tokens. Un token es un nombre</w:t>
+      </w:r>
+      <w:r>
+        <w:rPr>
+          <w:sz w:val="26"/>
+          <w:szCs w:val="26"/>
+        </w:rPr>
+        <w:t xml:space="preserve"> </w:t>
+      </w:r>
+      <w:r>
+        <w:rPr>
+          <w:sz w:val="26"/>
+          <w:szCs w:val="26"/>
+        </w:rPr>
+        <w:t>que se asocia a un conjunto de secuencias de caracteres. Se trata de un elemento indivisible que suele</w:t>
+      </w:r>
+      <w:r>
+        <w:rPr>
+          <w:sz w:val="26"/>
+          <w:szCs w:val="26"/>
+        </w:rPr>
+        <w:t xml:space="preserve"> </w:t>
+      </w:r>
+      <w:r>
+        <w:rPr>
+          <w:sz w:val="26"/>
+          <w:szCs w:val="26"/>
+        </w:rPr>
+        <w:t>tener un significado por sí mismo. Esta secuencia de tokens es la que recibe la fase de análisis sintáctico.</w:t>
+      </w:r>
+      <w:r>
+        <w:rPr>
+          <w:sz w:val="26"/>
+          <w:szCs w:val="26"/>
+        </w:rPr>
+        <w:t xml:space="preserve"> </w:t>
+      </w:r>
+      <w:r>
+        <w:rPr>
+          <w:sz w:val="26"/>
+          <w:szCs w:val="26"/>
+        </w:rPr>
+        <w:t>Para especificar formalmente el conjunto de secuencias caracteres que pueden ser parte de token, se emplean</w:t>
+      </w:r>
+      <w:r>
+        <w:rPr>
+          <w:sz w:val="26"/>
+          <w:szCs w:val="26"/>
+        </w:rPr>
+        <w:t xml:space="preserve"> </w:t>
+      </w:r>
+      <w:r>
+        <w:rPr>
+          <w:sz w:val="26"/>
+          <w:szCs w:val="26"/>
+        </w:rPr>
+        <w:t>expresiones regulares.</w:t>
+      </w:r>
+      <w:r>
+        <w:rPr>
+          <w:sz w:val="26"/>
+          <w:szCs w:val="26"/>
+        </w:rPr>
+        <w:t xml:space="preserve"> </w:t>
+      </w:r>
+    </w:p>
+    <w:p>
+      <w:pPr>
+        <w:jc w:val="both"/>
+        <w:rPr>
+          <w:sz w:val="26"/>
+          <w:szCs w:val="26"/>
+        </w:rPr>
+      </w:pPr>
+      <w:r>
+        <w:rPr>
+          <w:sz w:val="26"/>
+          <w:szCs w:val="26"/>
+        </w:rPr>
+        <w:t xml:space="preserve">Para la construcción del analizador léxico, se ha empleado la herramienta </w:t>
+      </w:r>
+      <w:proofErr w:type="spellStart"/>
+      <w:r>
+        <w:rPr>
+          <w:sz w:val="26"/>
+          <w:szCs w:val="26"/>
+        </w:rPr>
+        <w:t>JFlex</w:t>
+      </w:r>
+      <w:proofErr w:type="spellEnd"/>
+      <w:r>
+        <w:rPr>
+          <w:sz w:val="26"/>
+          <w:szCs w:val="26"/>
+        </w:rPr>
+        <w:t xml:space="preserve">. </w:t>
+      </w:r>
+      <w:proofErr w:type="spellStart"/>
+      <w:r>
+        <w:rPr>
+          <w:sz w:val="26"/>
+          <w:szCs w:val="26"/>
+        </w:rPr>
+        <w:t>JFlex</w:t>
+      </w:r>
+      <w:proofErr w:type="spellEnd"/>
+      <w:r>
+        <w:rPr>
+          <w:sz w:val="26"/>
+          <w:szCs w:val="26"/>
+        </w:rPr>
+        <w:t xml:space="preserve"> permite principalmente</w:t>
+      </w:r>
+      <w:r>
+        <w:rPr>
+          <w:sz w:val="26"/>
+          <w:szCs w:val="26"/>
+        </w:rPr>
+        <w:t xml:space="preserve"> </w:t>
+      </w:r>
+      <w:r>
+        <w:rPr>
+          <w:sz w:val="26"/>
+          <w:szCs w:val="26"/>
+        </w:rPr>
+        <w:t>ejecutar una serie de sentencias cada vez que encuentra una cadena de caracteres que pertenezca a un lenguaje definido por la expresión regular de un token. Si una cadena de texto perteneciera a varios lenguajes, se seguirían leyendo</w:t>
+      </w:r>
+      <w:r>
+        <w:rPr>
+          <w:sz w:val="26"/>
+          <w:szCs w:val="26"/>
+        </w:rPr>
+        <w:t xml:space="preserve"> </w:t>
+      </w:r>
+      <w:r>
+        <w:rPr>
+          <w:sz w:val="26"/>
+          <w:szCs w:val="26"/>
+        </w:rPr>
+        <w:t>caracteres hasta que la cadena de texto perteneciese a solo uno. Si aun así siguieran existiendo varias opciones,</w:t>
+      </w:r>
+      <w:r>
+        <w:rPr>
+          <w:sz w:val="26"/>
+          <w:szCs w:val="26"/>
+        </w:rPr>
+        <w:t xml:space="preserve"> </w:t>
+      </w:r>
+      <w:proofErr w:type="spellStart"/>
+      <w:r>
+        <w:rPr>
+          <w:sz w:val="26"/>
+          <w:szCs w:val="26"/>
+        </w:rPr>
+        <w:t>JFlex</w:t>
+      </w:r>
+      <w:proofErr w:type="spellEnd"/>
+      <w:r>
+        <w:rPr>
+          <w:sz w:val="26"/>
+          <w:szCs w:val="26"/>
+        </w:rPr>
+        <w:t xml:space="preserve"> ejecutará el código asociado a la primera expresión regular por orden de aparición.</w:t>
+      </w:r>
+    </w:p>
     <w:p/>
     <w:p>
       <w:pPr>
@@ -1197,6 +1577,7 @@
               <w:jc w:val="center"/>
             </w:pPr>
             <w:r>
+              <w:lastRenderedPageBreak/>
               <w:t>hijos</w:t>
             </w:r>
           </w:p>
@@ -1920,7 +2301,6 @@
               <w:jc w:val="center"/>
             </w:pPr>
             <w:r>
-              <w:lastRenderedPageBreak/>
               <w:t>[a-zA-Z0-9_]+</w:t>
             </w:r>
           </w:p>
@@ -2062,6 +2442,22 @@
     <w:p>
       <w:pPr>
         <w:jc w:val="both"/>
+        <w:rPr>
+          <w:sz w:val="26"/>
+          <w:szCs w:val="26"/>
+        </w:rPr>
+      </w:pPr>
+      <w:r>
+        <w:rPr>
+          <w:sz w:val="26"/>
+          <w:szCs w:val="26"/>
+        </w:rPr>
+        <w:t>3.1 Ejecución del programa con eclipse</w:t>
+      </w:r>
+    </w:p>
+    <w:p>
+      <w:pPr>
+        <w:jc w:val="both"/>
       </w:pPr>
       <w:r>
         <w:t xml:space="preserve">Para poder realizar la práctica, previamente es necesario haber integrado </w:t>
@@ -2096,6 +2492,7 @@
         <w:jc w:val="both"/>
       </w:pPr>
       <w:r>
+        <w:lastRenderedPageBreak/>
         <w:t xml:space="preserve">Una vez preparado el entorno, en la raíz del proyecto implementamos en </w:t>
       </w:r>
       <w:proofErr w:type="spellStart"/>
@@ -2166,6 +2563,384 @@
     <w:p>
       <w:pPr>
         <w:jc w:val="both"/>
+        <w:rPr>
+          <w:sz w:val="26"/>
+          <w:szCs w:val="26"/>
+        </w:rPr>
+      </w:pPr>
+      <w:r>
+        <w:rPr>
+          <w:sz w:val="26"/>
+          <w:szCs w:val="26"/>
+        </w:rPr>
+        <w:t>3.2 Ejecución desde la terminal</w:t>
+      </w:r>
+    </w:p>
+    <w:p>
+      <w:pPr>
+        <w:jc w:val="both"/>
+        <w:rPr>
+          <w:sz w:val="26"/>
+          <w:szCs w:val="26"/>
+        </w:rPr>
+      </w:pPr>
+      <w:r>
+        <w:rPr>
+          <w:sz w:val="26"/>
+          <w:szCs w:val="26"/>
+        </w:rPr>
+        <w:t xml:space="preserve">Lo primero que hay que hacer es descargar </w:t>
+      </w:r>
+      <w:proofErr w:type="spellStart"/>
+      <w:r>
+        <w:rPr>
+          <w:sz w:val="26"/>
+          <w:szCs w:val="26"/>
+        </w:rPr>
+        <w:t>JFlex</w:t>
+      </w:r>
+      <w:proofErr w:type="spellEnd"/>
+      <w:r>
+        <w:rPr>
+          <w:sz w:val="26"/>
+          <w:szCs w:val="26"/>
+        </w:rPr>
+        <w:t xml:space="preserve"> desde su página web oficial. Una vez descargado, se deberá añadir el ejecutable que corresponda</w:t>
+      </w:r>
+      <w:r>
+        <w:rPr>
+          <w:sz w:val="26"/>
+          <w:szCs w:val="26"/>
+        </w:rPr>
+        <w:t xml:space="preserve"> </w:t>
+      </w:r>
+      <w:r>
+        <w:rPr>
+          <w:sz w:val="26"/>
+          <w:szCs w:val="26"/>
+        </w:rPr>
+        <w:t>según el sistema operativo a un de los directorios que se encuentre en el PATH.</w:t>
+      </w:r>
+      <w:r>
+        <w:rPr>
+          <w:sz w:val="26"/>
+          <w:szCs w:val="26"/>
+        </w:rPr>
+        <w:t xml:space="preserve"> </w:t>
+      </w:r>
+      <w:r>
+        <w:rPr>
+          <w:sz w:val="26"/>
+          <w:szCs w:val="26"/>
+        </w:rPr>
+        <w:t xml:space="preserve">A continuación, deberá ejecutar los siguientes </w:t>
+      </w:r>
+      <w:r>
+        <w:rPr>
+          <w:sz w:val="26"/>
+          <w:szCs w:val="26"/>
+        </w:rPr>
+        <w:t>comandos</w:t>
+      </w:r>
+    </w:p>
+    <w:p>
+      <w:pPr>
+        <w:jc w:val="both"/>
+        <w:rPr>
+          <w:sz w:val="26"/>
+          <w:szCs w:val="26"/>
+        </w:rPr>
+      </w:pPr>
+      <w:r>
+        <w:rPr>
+          <w:sz w:val="26"/>
+          <w:szCs w:val="26"/>
+        </w:rPr>
+        <w:t xml:space="preserve">$ </w:t>
+      </w:r>
+      <w:proofErr w:type="spellStart"/>
+      <w:r>
+        <w:rPr>
+          <w:i/>
+          <w:iCs/>
+          <w:sz w:val="26"/>
+          <w:szCs w:val="26"/>
+        </w:rPr>
+        <w:t>jflex</w:t>
+      </w:r>
+      <w:proofErr w:type="spellEnd"/>
+      <w:r>
+        <w:rPr>
+          <w:i/>
+          <w:iCs/>
+          <w:sz w:val="26"/>
+          <w:szCs w:val="26"/>
+        </w:rPr>
+        <w:t xml:space="preserve"> </w:t>
+      </w:r>
+      <w:proofErr w:type="spellStart"/>
+      <w:r>
+        <w:rPr>
+          <w:i/>
+          <w:iCs/>
+          <w:sz w:val="26"/>
+          <w:szCs w:val="26"/>
+        </w:rPr>
+        <w:t>practica.fle</w:t>
+      </w:r>
+      <w:proofErr w:type="spellEnd"/>
+    </w:p>
+    <w:p>
+      <w:pPr>
+        <w:jc w:val="both"/>
+        <w:rPr>
+          <w:i/>
+          <w:iCs/>
+          <w:sz w:val="26"/>
+          <w:szCs w:val="26"/>
+        </w:rPr>
+      </w:pPr>
+      <w:r>
+        <w:rPr>
+          <w:sz w:val="26"/>
+          <w:szCs w:val="26"/>
+        </w:rPr>
+        <w:t xml:space="preserve">$ </w:t>
+      </w:r>
+      <w:proofErr w:type="spellStart"/>
+      <w:r>
+        <w:rPr>
+          <w:i/>
+          <w:iCs/>
+          <w:sz w:val="26"/>
+          <w:szCs w:val="26"/>
+        </w:rPr>
+        <w:t>javac</w:t>
+      </w:r>
+      <w:proofErr w:type="spellEnd"/>
+      <w:r>
+        <w:rPr>
+          <w:i/>
+          <w:iCs/>
+          <w:sz w:val="26"/>
+          <w:szCs w:val="26"/>
+        </w:rPr>
+        <w:t xml:space="preserve"> DetectaToken.java</w:t>
+      </w:r>
+    </w:p>
+    <w:p>
+      <w:pPr>
+        <w:jc w:val="both"/>
+        <w:rPr>
+          <w:sz w:val="26"/>
+          <w:szCs w:val="26"/>
+        </w:rPr>
+      </w:pPr>
+      <w:r>
+        <w:rPr>
+          <w:sz w:val="26"/>
+          <w:szCs w:val="26"/>
+        </w:rPr>
+        <w:t xml:space="preserve">Esto generará un archivo de </w:t>
+      </w:r>
+      <w:proofErr w:type="spellStart"/>
+      <w:r>
+        <w:rPr>
+          <w:sz w:val="26"/>
+          <w:szCs w:val="26"/>
+        </w:rPr>
+        <w:t>bytecode</w:t>
+      </w:r>
+      <w:proofErr w:type="spellEnd"/>
+      <w:r>
+        <w:rPr>
+          <w:sz w:val="26"/>
+          <w:szCs w:val="26"/>
+        </w:rPr>
+        <w:t xml:space="preserve"> de Java que </w:t>
+      </w:r>
+      <w:r>
+        <w:rPr>
+          <w:sz w:val="26"/>
+          <w:szCs w:val="26"/>
+        </w:rPr>
+        <w:t xml:space="preserve">se </w:t>
+      </w:r>
+      <w:r>
+        <w:rPr>
+          <w:sz w:val="26"/>
+          <w:szCs w:val="26"/>
+        </w:rPr>
+        <w:t>puede ejecutar con</w:t>
+      </w:r>
+      <w:r>
+        <w:rPr>
+          <w:sz w:val="26"/>
+          <w:szCs w:val="26"/>
+        </w:rPr>
+        <w:t xml:space="preserve"> </w:t>
+      </w:r>
+    </w:p>
+    <w:p>
+      <w:pPr>
+        <w:jc w:val="both"/>
+        <w:rPr>
+          <w:i/>
+          <w:iCs/>
+          <w:sz w:val="26"/>
+          <w:szCs w:val="26"/>
+        </w:rPr>
+      </w:pPr>
+      <w:r>
+        <w:rPr>
+          <w:sz w:val="26"/>
+          <w:szCs w:val="26"/>
+        </w:rPr>
+        <w:t xml:space="preserve">$ </w:t>
+      </w:r>
+      <w:r>
+        <w:rPr>
+          <w:i/>
+          <w:iCs/>
+          <w:sz w:val="26"/>
+          <w:szCs w:val="26"/>
+        </w:rPr>
+        <w:t xml:space="preserve">java </w:t>
+      </w:r>
+      <w:proofErr w:type="spellStart"/>
+      <w:r>
+        <w:rPr>
+          <w:i/>
+          <w:iCs/>
+          <w:sz w:val="26"/>
+          <w:szCs w:val="26"/>
+        </w:rPr>
+        <w:t>DetectaToken</w:t>
+      </w:r>
+      <w:proofErr w:type="spellEnd"/>
+    </w:p>
+    <w:p>
+      <w:pPr>
+        <w:jc w:val="both"/>
+        <w:rPr>
+          <w:sz w:val="26"/>
+          <w:szCs w:val="26"/>
+        </w:rPr>
+      </w:pPr>
+      <w:r>
+        <w:rPr>
+          <w:sz w:val="26"/>
+          <w:szCs w:val="26"/>
+        </w:rPr>
+        <w:t xml:space="preserve">Por defecto, </w:t>
+      </w:r>
+      <w:proofErr w:type="spellStart"/>
+      <w:r>
+        <w:rPr>
+          <w:sz w:val="26"/>
+          <w:szCs w:val="26"/>
+        </w:rPr>
+        <w:t>JFlex</w:t>
+      </w:r>
+      <w:proofErr w:type="spellEnd"/>
+      <w:r>
+        <w:rPr>
+          <w:sz w:val="26"/>
+          <w:szCs w:val="26"/>
+        </w:rPr>
+        <w:t xml:space="preserve"> genera un programa que lee el programa desde los argumentos de entrada, por lo que para "</w:t>
+      </w:r>
+      <w:proofErr w:type="spellStart"/>
+      <w:r>
+        <w:rPr>
+          <w:sz w:val="26"/>
+          <w:szCs w:val="26"/>
+        </w:rPr>
+        <w:t>tokenizar</w:t>
+      </w:r>
+      <w:proofErr w:type="spellEnd"/>
+      <w:r>
+        <w:rPr>
+          <w:sz w:val="26"/>
+          <w:szCs w:val="26"/>
+        </w:rPr>
+        <w:t>"</w:t>
+      </w:r>
+      <w:r>
+        <w:rPr>
+          <w:sz w:val="26"/>
+          <w:szCs w:val="26"/>
+        </w:rPr>
+        <w:t xml:space="preserve"> </w:t>
+      </w:r>
+      <w:r>
+        <w:rPr>
+          <w:sz w:val="26"/>
+          <w:szCs w:val="26"/>
+        </w:rPr>
+        <w:t>una secuencia de caracteres que se encuentre en un archivo, se hace lo siguiente:</w:t>
+      </w:r>
+    </w:p>
+    <w:p>
+      <w:pPr>
+        <w:jc w:val="both"/>
+        <w:rPr>
+          <w:sz w:val="26"/>
+          <w:szCs w:val="26"/>
+        </w:rPr>
+      </w:pPr>
+      <w:r>
+        <w:rPr>
+          <w:sz w:val="26"/>
+          <w:szCs w:val="26"/>
+        </w:rPr>
+        <w:t xml:space="preserve">$ </w:t>
+      </w:r>
+      <w:r>
+        <w:rPr>
+          <w:i/>
+          <w:iCs/>
+          <w:sz w:val="26"/>
+          <w:szCs w:val="26"/>
+        </w:rPr>
+        <w:t xml:space="preserve">java </w:t>
+      </w:r>
+      <w:proofErr w:type="spellStart"/>
+      <w:r>
+        <w:rPr>
+          <w:i/>
+          <w:iCs/>
+          <w:sz w:val="26"/>
+          <w:szCs w:val="26"/>
+        </w:rPr>
+        <w:t>DetectaToken</w:t>
+      </w:r>
+      <w:proofErr w:type="spellEnd"/>
+      <w:r>
+        <w:rPr>
+          <w:i/>
+          <w:iCs/>
+          <w:sz w:val="26"/>
+          <w:szCs w:val="26"/>
+        </w:rPr>
+        <w:t xml:space="preserve"> archivo.</w:t>
+      </w:r>
+      <w:r>
+        <w:rPr>
+          <w:sz w:val="26"/>
+          <w:szCs w:val="26"/>
+        </w:rPr>
+        <w:t>txt</w:t>
+      </w:r>
+    </w:p>
+    <w:p>
+      <w:pPr>
+        <w:ind w:left="720"/>
+        <w:jc w:val="both"/>
+        <w:rPr>
+          <w:sz w:val="26"/>
+          <w:szCs w:val="26"/>
+        </w:rPr>
       </w:pPr>
     </w:p>
     <w:p>
@@ -2186,28 +2961,7 @@
           <w:sz w:val="26"/>
           <w:szCs w:val="26"/>
         </w:rPr>
-        <w:t xml:space="preserve">Ejemplo de fichero de entrada y </w:t>
-      </w:r>
-      <w:r>
-        <w:rPr>
-          <w:sz w:val="26"/>
-          <w:szCs w:val="26"/>
-        </w:rPr>
-        <w:t>su</w:t>
-      </w:r>
-      <w:r>
-        <w:rPr>
-          <w:sz w:val="26"/>
-          <w:szCs w:val="26"/>
-        </w:rPr>
-        <w:t xml:space="preserve"> salida</w:t>
-      </w:r>
-      <w:r>
-        <w:rPr>
-          <w:sz w:val="26"/>
-          <w:szCs w:val="26"/>
-        </w:rPr>
-        <w:t>.</w:t>
+        <w:t>Ejemplo de fichero de entrada y su salida.</w:t>
       </w:r>
     </w:p>
     <w:p>
@@ -3147,7 +3901,6 @@
           <w:sz w:val="24"/>
           <w:szCs w:val="24"/>
         </w:rPr>
-        <w:lastRenderedPageBreak/>
         <w:t>/*****</w:t>
       </w:r>
     </w:p>
@@ -4252,6 +5005,7 @@
           <w:szCs w:val="20"/>
           <w:lang w:val="en-IE"/>
         </w:rPr>
+        <w:lastRenderedPageBreak/>
         <w:t>IDENTIFIER =&gt; red</w:t>
       </w:r>
     </w:p>
@@ -5632,6 +6386,7 @@
           <w:szCs w:val="20"/>
           <w:lang w:val="en-IE"/>
         </w:rPr>
+        <w:lastRenderedPageBreak/>
         <w:t>STR_QUOTES =&gt; "B"</w:t>
       </w:r>
     </w:p>
@@ -5784,31 +6539,1235 @@
           <w:szCs w:val="20"/>
           <w:lang w:val="en-IE"/>
         </w:rPr>
+        <w:t>LBRACE =&gt; {</w:t>
+      </w:r>
+    </w:p>
+    <w:p>
+      <w:pPr>
+        <w:autoSpaceDE w:val="0"/>
+        <w:autoSpaceDN w:val="0"/>
+        <w:adjustRightInd w:val="0"/>
+        <w:spacing w:after="0" w:line="240" w:lineRule="auto"/>
+        <w:rPr>
+          <w:rFonts w:ascii="Consolas" w:hAnsi="Consolas" w:cs="Consolas"/>
+          <w:sz w:val="20"/>
+          <w:szCs w:val="20"/>
+          <w:lang w:val="en-IE"/>
+        </w:rPr>
+      </w:pPr>
+      <w:r>
+        <w:rPr>
+          <w:rFonts w:ascii="Consolas" w:hAnsi="Consolas" w:cs="Consolas"/>
+          <w:color w:val="000000"/>
+          <w:sz w:val="20"/>
+          <w:szCs w:val="20"/>
+          <w:lang w:val="en-IE"/>
+        </w:rPr>
+        <w:t>IDENTIFIER =&gt; f</w:t>
+      </w:r>
+    </w:p>
+    <w:p>
+      <w:pPr>
+        <w:autoSpaceDE w:val="0"/>
+        <w:autoSpaceDN w:val="0"/>
+        <w:adjustRightInd w:val="0"/>
+        <w:spacing w:after="0" w:line="240" w:lineRule="auto"/>
+        <w:rPr>
+          <w:rFonts w:ascii="Consolas" w:hAnsi="Consolas" w:cs="Consolas"/>
+          <w:sz w:val="20"/>
+          <w:szCs w:val="20"/>
+          <w:lang w:val="en-IE"/>
+        </w:rPr>
+      </w:pPr>
+      <w:r>
+        <w:rPr>
+          <w:rFonts w:ascii="Consolas" w:hAnsi="Consolas" w:cs="Consolas"/>
+          <w:color w:val="000000"/>
+          <w:sz w:val="20"/>
+          <w:szCs w:val="20"/>
+          <w:lang w:val="en-IE"/>
+        </w:rPr>
+        <w:t>LSQB =&gt; [</w:t>
+      </w:r>
+    </w:p>
+    <w:p>
+      <w:pPr>
+        <w:autoSpaceDE w:val="0"/>
+        <w:autoSpaceDN w:val="0"/>
+        <w:adjustRightInd w:val="0"/>
+        <w:spacing w:after="0" w:line="240" w:lineRule="auto"/>
+        <w:rPr>
+          <w:rFonts w:ascii="Consolas" w:hAnsi="Consolas" w:cs="Consolas"/>
+          <w:sz w:val="20"/>
+          <w:szCs w:val="20"/>
+          <w:lang w:val="en-IE"/>
+        </w:rPr>
+      </w:pPr>
+      <w:r>
+        <w:rPr>
+          <w:rFonts w:ascii="Consolas" w:hAnsi="Consolas" w:cs="Consolas"/>
+          <w:color w:val="000000"/>
+          <w:sz w:val="20"/>
+          <w:szCs w:val="20"/>
+          <w:lang w:val="en-IE"/>
+        </w:rPr>
+        <w:t>LABEL =&gt; label</w:t>
+      </w:r>
+    </w:p>
+    <w:p>
+      <w:pPr>
+        <w:autoSpaceDE w:val="0"/>
+        <w:autoSpaceDN w:val="0"/>
+        <w:adjustRightInd w:val="0"/>
+        <w:spacing w:after="0" w:line="240" w:lineRule="auto"/>
+        <w:rPr>
+          <w:rFonts w:ascii="Consolas" w:hAnsi="Consolas" w:cs="Consolas"/>
+          <w:sz w:val="20"/>
+          <w:szCs w:val="20"/>
+          <w:lang w:val="en-IE"/>
+        </w:rPr>
+      </w:pPr>
+      <w:r>
+        <w:rPr>
+          <w:rFonts w:ascii="Consolas" w:hAnsi="Consolas" w:cs="Consolas"/>
+          <w:color w:val="000000"/>
+          <w:sz w:val="20"/>
+          <w:szCs w:val="20"/>
+          <w:lang w:val="en-IE"/>
+        </w:rPr>
+        <w:t>EQUAL =&gt; =</w:t>
+      </w:r>
+    </w:p>
+    <w:p>
+      <w:pPr>
+        <w:autoSpaceDE w:val="0"/>
+        <w:autoSpaceDN w:val="0"/>
+        <w:adjustRightInd w:val="0"/>
+        <w:spacing w:after="0" w:line="240" w:lineRule="auto"/>
+        <w:rPr>
+          <w:rFonts w:ascii="Consolas" w:hAnsi="Consolas" w:cs="Consolas"/>
+          <w:sz w:val="20"/>
+          <w:szCs w:val="20"/>
+          <w:lang w:val="en-IE"/>
+        </w:rPr>
+      </w:pPr>
+      <w:r>
+        <w:rPr>
+          <w:rFonts w:ascii="Consolas" w:hAnsi="Consolas" w:cs="Consolas"/>
+          <w:color w:val="000000"/>
+          <w:sz w:val="20"/>
+          <w:szCs w:val="20"/>
+          <w:lang w:val="en-IE"/>
+        </w:rPr>
+        <w:t>STR_QUOTES =&gt; "20"</w:t>
+      </w:r>
+    </w:p>
+    <w:p>
+      <w:pPr>
+        <w:autoSpaceDE w:val="0"/>
+        <w:autoSpaceDN w:val="0"/>
+        <w:adjustRightInd w:val="0"/>
+        <w:spacing w:after="0" w:line="240" w:lineRule="auto"/>
+        <w:rPr>
+          <w:rFonts w:ascii="Consolas" w:hAnsi="Consolas" w:cs="Consolas"/>
+          <w:sz w:val="20"/>
+          <w:szCs w:val="20"/>
+          <w:lang w:val="en-IE"/>
+        </w:rPr>
+      </w:pPr>
+      <w:r>
+        <w:rPr>
+          <w:rFonts w:ascii="Consolas" w:hAnsi="Consolas" w:cs="Consolas"/>
+          <w:color w:val="000000"/>
+          <w:sz w:val="20"/>
+          <w:szCs w:val="20"/>
+          <w:lang w:val="en-IE"/>
+        </w:rPr>
+        <w:t>RSQB =&gt; ]</w:t>
+      </w:r>
+    </w:p>
+    <w:p>
+      <w:pPr>
+        <w:autoSpaceDE w:val="0"/>
+        <w:autoSpaceDN w:val="0"/>
+        <w:adjustRightInd w:val="0"/>
+        <w:spacing w:after="0" w:line="240" w:lineRule="auto"/>
+        <w:rPr>
+          <w:rFonts w:ascii="Consolas" w:hAnsi="Consolas" w:cs="Consolas"/>
+          <w:sz w:val="20"/>
+          <w:szCs w:val="20"/>
+          <w:lang w:val="en-IE"/>
+        </w:rPr>
+      </w:pPr>
+      <w:r>
+        <w:rPr>
+          <w:rFonts w:ascii="Consolas" w:hAnsi="Consolas" w:cs="Consolas"/>
+          <w:color w:val="000000"/>
+          <w:sz w:val="20"/>
+          <w:szCs w:val="20"/>
+          <w:lang w:val="en-IE"/>
+        </w:rPr>
+        <w:t>COMMA =&gt; ,</w:t>
+      </w:r>
+    </w:p>
+    <w:p>
+      <w:pPr>
+        <w:autoSpaceDE w:val="0"/>
+        <w:autoSpaceDN w:val="0"/>
+        <w:adjustRightInd w:val="0"/>
+        <w:spacing w:after="0" w:line="240" w:lineRule="auto"/>
+        <w:rPr>
+          <w:rFonts w:ascii="Consolas" w:hAnsi="Consolas" w:cs="Consolas"/>
+          <w:sz w:val="20"/>
+          <w:szCs w:val="20"/>
+          <w:lang w:val="en-IE"/>
+        </w:rPr>
+      </w:pPr>
+      <w:r>
+        <w:rPr>
+          <w:rFonts w:ascii="Consolas" w:hAnsi="Consolas" w:cs="Consolas"/>
+          <w:color w:val="000000"/>
+          <w:sz w:val="20"/>
+          <w:szCs w:val="20"/>
+          <w:lang w:val="en-IE"/>
+        </w:rPr>
+        <w:t>IDENTIFIER =&gt; g</w:t>
+      </w:r>
+    </w:p>
+    <w:p>
+      <w:pPr>
+        <w:autoSpaceDE w:val="0"/>
+        <w:autoSpaceDN w:val="0"/>
+        <w:adjustRightInd w:val="0"/>
+        <w:spacing w:after="0" w:line="240" w:lineRule="auto"/>
+        <w:rPr>
+          <w:rFonts w:ascii="Consolas" w:hAnsi="Consolas" w:cs="Consolas"/>
+          <w:sz w:val="20"/>
+          <w:szCs w:val="20"/>
+          <w:lang w:val="en-IE"/>
+        </w:rPr>
+      </w:pPr>
+      <w:r>
+        <w:rPr>
+          <w:rFonts w:ascii="Consolas" w:hAnsi="Consolas" w:cs="Consolas"/>
+          <w:color w:val="000000"/>
+          <w:sz w:val="20"/>
+          <w:szCs w:val="20"/>
+          <w:lang w:val="en-IE"/>
+        </w:rPr>
+        <w:t>LSQB =&gt; [</w:t>
+      </w:r>
+    </w:p>
+    <w:p>
+      <w:pPr>
+        <w:autoSpaceDE w:val="0"/>
+        <w:autoSpaceDN w:val="0"/>
+        <w:adjustRightInd w:val="0"/>
+        <w:spacing w:after="0" w:line="240" w:lineRule="auto"/>
+        <w:rPr>
+          <w:rFonts w:ascii="Consolas" w:hAnsi="Consolas" w:cs="Consolas"/>
+          <w:sz w:val="20"/>
+          <w:szCs w:val="20"/>
+          <w:lang w:val="en-IE"/>
+        </w:rPr>
+      </w:pPr>
+      <w:r>
+        <w:rPr>
+          <w:rFonts w:ascii="Consolas" w:hAnsi="Consolas" w:cs="Consolas"/>
+          <w:color w:val="000000"/>
+          <w:sz w:val="20"/>
+          <w:szCs w:val="20"/>
+          <w:lang w:val="en-IE"/>
+        </w:rPr>
+        <w:t>LABEL =&gt; label</w:t>
+      </w:r>
+    </w:p>
+    <w:p>
+      <w:pPr>
+        <w:autoSpaceDE w:val="0"/>
+        <w:autoSpaceDN w:val="0"/>
+        <w:adjustRightInd w:val="0"/>
+        <w:spacing w:after="0" w:line="240" w:lineRule="auto"/>
+        <w:rPr>
+          <w:rFonts w:ascii="Consolas" w:hAnsi="Consolas" w:cs="Consolas"/>
+          <w:sz w:val="20"/>
+          <w:szCs w:val="20"/>
+          <w:lang w:val="en-IE"/>
+        </w:rPr>
+      </w:pPr>
+      <w:r>
+        <w:rPr>
+          <w:rFonts w:ascii="Consolas" w:hAnsi="Consolas" w:cs="Consolas"/>
+          <w:color w:val="000000"/>
+          <w:sz w:val="20"/>
+          <w:szCs w:val="20"/>
+          <w:lang w:val="en-IE"/>
+        </w:rPr>
+        <w:t>EQUAL =&gt; =</w:t>
+      </w:r>
+    </w:p>
+    <w:p>
+      <w:pPr>
+        <w:autoSpaceDE w:val="0"/>
+        <w:autoSpaceDN w:val="0"/>
+        <w:adjustRightInd w:val="0"/>
+        <w:spacing w:after="0" w:line="240" w:lineRule="auto"/>
+        <w:rPr>
+          <w:rFonts w:ascii="Consolas" w:hAnsi="Consolas" w:cs="Consolas"/>
+          <w:sz w:val="20"/>
+          <w:szCs w:val="20"/>
+          <w:lang w:val="en-IE"/>
+        </w:rPr>
+      </w:pPr>
+      <w:r>
+        <w:rPr>
+          <w:rFonts w:ascii="Consolas" w:hAnsi="Consolas" w:cs="Consolas"/>
+          <w:color w:val="000000"/>
+          <w:sz w:val="20"/>
+          <w:szCs w:val="20"/>
+          <w:lang w:val="en-IE"/>
+        </w:rPr>
+        <w:t>STR_QUOTES =&gt; "22"</w:t>
+      </w:r>
+    </w:p>
+    <w:p>
+      <w:pPr>
+        <w:autoSpaceDE w:val="0"/>
+        <w:autoSpaceDN w:val="0"/>
+        <w:adjustRightInd w:val="0"/>
+        <w:spacing w:after="0" w:line="240" w:lineRule="auto"/>
+        <w:rPr>
+          <w:rFonts w:ascii="Consolas" w:hAnsi="Consolas" w:cs="Consolas"/>
+          <w:sz w:val="20"/>
+          <w:szCs w:val="20"/>
+          <w:lang w:val="en-IE"/>
+        </w:rPr>
+      </w:pPr>
+      <w:r>
+        <w:rPr>
+          <w:rFonts w:ascii="Consolas" w:hAnsi="Consolas" w:cs="Consolas"/>
+          <w:color w:val="000000"/>
+          <w:sz w:val="20"/>
+          <w:szCs w:val="20"/>
+          <w:lang w:val="en-IE"/>
+        </w:rPr>
+        <w:t>RSQB =&gt; ]</w:t>
+      </w:r>
+    </w:p>
+    <w:p>
+      <w:pPr>
+        <w:autoSpaceDE w:val="0"/>
+        <w:autoSpaceDN w:val="0"/>
+        <w:adjustRightInd w:val="0"/>
+        <w:spacing w:after="0" w:line="240" w:lineRule="auto"/>
+        <w:rPr>
+          <w:rFonts w:ascii="Consolas" w:hAnsi="Consolas" w:cs="Consolas"/>
+          <w:sz w:val="20"/>
+          <w:szCs w:val="20"/>
+          <w:lang w:val="en-IE"/>
+        </w:rPr>
+      </w:pPr>
+      <w:r>
+        <w:rPr>
+          <w:rFonts w:ascii="Consolas" w:hAnsi="Consolas" w:cs="Consolas"/>
+          <w:color w:val="000000"/>
+          <w:sz w:val="20"/>
+          <w:szCs w:val="20"/>
+          <w:lang w:val="en-IE"/>
+        </w:rPr>
+        <w:t>RBRACE =&gt; }</w:t>
+      </w:r>
+    </w:p>
+    <w:p>
+      <w:pPr>
+        <w:autoSpaceDE w:val="0"/>
+        <w:autoSpaceDN w:val="0"/>
+        <w:adjustRightInd w:val="0"/>
+        <w:spacing w:after="0" w:line="240" w:lineRule="auto"/>
+        <w:rPr>
+          <w:rFonts w:ascii="Consolas" w:hAnsi="Consolas" w:cs="Consolas"/>
+          <w:sz w:val="20"/>
+          <w:szCs w:val="20"/>
+          <w:lang w:val="en-IE"/>
+        </w:rPr>
+      </w:pPr>
+      <w:r>
+        <w:rPr>
+          <w:rFonts w:ascii="Consolas" w:hAnsi="Consolas" w:cs="Consolas"/>
+          <w:color w:val="000000"/>
+          <w:sz w:val="20"/>
+          <w:szCs w:val="20"/>
+          <w:lang w:val="en-IE"/>
+        </w:rPr>
+        <w:t>LSQB =&gt; [</w:t>
+      </w:r>
+    </w:p>
+    <w:p>
+      <w:pPr>
+        <w:autoSpaceDE w:val="0"/>
+        <w:autoSpaceDN w:val="0"/>
+        <w:adjustRightInd w:val="0"/>
+        <w:spacing w:after="0" w:line="240" w:lineRule="auto"/>
+        <w:rPr>
+          <w:rFonts w:ascii="Consolas" w:hAnsi="Consolas" w:cs="Consolas"/>
+          <w:sz w:val="20"/>
+          <w:szCs w:val="20"/>
+          <w:lang w:val="en-IE"/>
+        </w:rPr>
+      </w:pPr>
+      <w:r>
+        <w:rPr>
+          <w:rFonts w:ascii="Consolas" w:hAnsi="Consolas" w:cs="Consolas"/>
+          <w:color w:val="000000"/>
+          <w:sz w:val="20"/>
+          <w:szCs w:val="20"/>
+          <w:lang w:val="en-IE"/>
+        </w:rPr>
+        <w:t>LABEL =&gt; label</w:t>
+      </w:r>
+    </w:p>
+    <w:p>
+      <w:pPr>
+        <w:autoSpaceDE w:val="0"/>
+        <w:autoSpaceDN w:val="0"/>
+        <w:adjustRightInd w:val="0"/>
+        <w:spacing w:after="0" w:line="240" w:lineRule="auto"/>
+        <w:rPr>
+          <w:rFonts w:ascii="Consolas" w:hAnsi="Consolas" w:cs="Consolas"/>
+          <w:sz w:val="20"/>
+          <w:szCs w:val="20"/>
+          <w:lang w:val="en-IE"/>
+        </w:rPr>
+      </w:pPr>
+      <w:r>
+        <w:rPr>
+          <w:rFonts w:ascii="Consolas" w:hAnsi="Consolas" w:cs="Consolas"/>
+          <w:color w:val="000000"/>
+          <w:sz w:val="20"/>
+          <w:szCs w:val="20"/>
+          <w:lang w:val="en-IE"/>
+        </w:rPr>
+        <w:t>EQUAL =&gt; =</w:t>
+      </w:r>
+    </w:p>
+    <w:p>
+      <w:pPr>
+        <w:autoSpaceDE w:val="0"/>
+        <w:autoSpaceDN w:val="0"/>
+        <w:adjustRightInd w:val="0"/>
+        <w:spacing w:after="0" w:line="240" w:lineRule="auto"/>
+        <w:rPr>
+          <w:rFonts w:ascii="Consolas" w:hAnsi="Consolas" w:cs="Consolas"/>
+          <w:sz w:val="20"/>
+          <w:szCs w:val="20"/>
+          <w:lang w:val="en-IE"/>
+        </w:rPr>
+      </w:pPr>
+      <w:r>
+        <w:rPr>
+          <w:rFonts w:ascii="Consolas" w:hAnsi="Consolas" w:cs="Consolas"/>
+          <w:color w:val="000000"/>
+          <w:sz w:val="20"/>
+          <w:szCs w:val="20"/>
+          <w:lang w:val="en-IE"/>
+        </w:rPr>
+        <w:t>STR_QUOTES =&gt; "C"</w:t>
+      </w:r>
+    </w:p>
+    <w:p>
+      <w:pPr>
+        <w:autoSpaceDE w:val="0"/>
+        <w:autoSpaceDN w:val="0"/>
+        <w:adjustRightInd w:val="0"/>
+        <w:spacing w:after="0" w:line="240" w:lineRule="auto"/>
+        <w:rPr>
+          <w:rFonts w:ascii="Consolas" w:hAnsi="Consolas" w:cs="Consolas"/>
+          <w:sz w:val="20"/>
+          <w:szCs w:val="20"/>
+          <w:lang w:val="en-IE"/>
+        </w:rPr>
+      </w:pPr>
+      <w:r>
+        <w:rPr>
+          <w:rFonts w:ascii="Consolas" w:hAnsi="Consolas" w:cs="Consolas"/>
+          <w:color w:val="000000"/>
+          <w:sz w:val="20"/>
+          <w:szCs w:val="20"/>
+          <w:lang w:val="en-IE"/>
+        </w:rPr>
+        <w:t>RSQB =&gt; ]</w:t>
+      </w:r>
+    </w:p>
+    <w:p>
+      <w:pPr>
+        <w:autoSpaceDE w:val="0"/>
+        <w:autoSpaceDN w:val="0"/>
+        <w:adjustRightInd w:val="0"/>
+        <w:spacing w:after="0" w:line="240" w:lineRule="auto"/>
+        <w:rPr>
+          <w:rFonts w:ascii="Consolas" w:hAnsi="Consolas" w:cs="Consolas"/>
+          <w:sz w:val="20"/>
+          <w:szCs w:val="20"/>
+          <w:lang w:val="en-IE"/>
+        </w:rPr>
+      </w:pPr>
+      <w:r>
+        <w:rPr>
+          <w:rFonts w:ascii="Consolas" w:hAnsi="Consolas" w:cs="Consolas"/>
+          <w:color w:val="000000"/>
+          <w:sz w:val="20"/>
+          <w:szCs w:val="20"/>
+          <w:lang w:val="en-IE"/>
+        </w:rPr>
+        <w:t>SEMI =&gt; ;</w:t>
+      </w:r>
+    </w:p>
+    <w:p>
+      <w:pPr>
+        <w:autoSpaceDE w:val="0"/>
+        <w:autoSpaceDN w:val="0"/>
+        <w:adjustRightInd w:val="0"/>
+        <w:spacing w:after="0" w:line="240" w:lineRule="auto"/>
+        <w:rPr>
+          <w:rFonts w:ascii="Consolas" w:hAnsi="Consolas" w:cs="Consolas"/>
+          <w:sz w:val="20"/>
+          <w:szCs w:val="20"/>
+          <w:lang w:val="en-IE"/>
+        </w:rPr>
+      </w:pPr>
+    </w:p>
+    <w:p>
+      <w:pPr>
+        <w:autoSpaceDE w:val="0"/>
+        <w:autoSpaceDN w:val="0"/>
+        <w:adjustRightInd w:val="0"/>
+        <w:spacing w:after="0" w:line="240" w:lineRule="auto"/>
+        <w:rPr>
+          <w:rFonts w:ascii="Consolas" w:hAnsi="Consolas" w:cs="Consolas"/>
+          <w:sz w:val="20"/>
+          <w:szCs w:val="20"/>
+        </w:rPr>
+      </w:pPr>
+      <w:r>
+        <w:rPr>
+          <w:rFonts w:ascii="Consolas" w:hAnsi="Consolas" w:cs="Consolas"/>
+          <w:color w:val="000000"/>
+          <w:sz w:val="20"/>
+          <w:szCs w:val="20"/>
+        </w:rPr>
+        <w:t>IDENTIFIER =&gt; d</w:t>
+      </w:r>
+    </w:p>
+    <w:p>
+      <w:pPr>
+        <w:autoSpaceDE w:val="0"/>
+        <w:autoSpaceDN w:val="0"/>
+        <w:adjustRightInd w:val="0"/>
+        <w:spacing w:after="0" w:line="240" w:lineRule="auto"/>
+        <w:rPr>
+          <w:rFonts w:ascii="Consolas" w:hAnsi="Consolas" w:cs="Consolas"/>
+          <w:sz w:val="20"/>
+          <w:szCs w:val="20"/>
+        </w:rPr>
+      </w:pPr>
+      <w:r>
+        <w:rPr>
+          <w:rFonts w:ascii="Consolas" w:hAnsi="Consolas" w:cs="Consolas"/>
+          <w:color w:val="000000"/>
+          <w:sz w:val="20"/>
+          <w:szCs w:val="20"/>
+        </w:rPr>
+        <w:t>HIJOS =&gt; hijos</w:t>
+      </w:r>
+    </w:p>
+    <w:p>
+      <w:pPr>
+        <w:autoSpaceDE w:val="0"/>
+        <w:autoSpaceDN w:val="0"/>
+        <w:adjustRightInd w:val="0"/>
+        <w:spacing w:after="0" w:line="240" w:lineRule="auto"/>
+        <w:rPr>
+          <w:rFonts w:ascii="Consolas" w:hAnsi="Consolas" w:cs="Consolas"/>
+          <w:sz w:val="20"/>
+          <w:szCs w:val="20"/>
+        </w:rPr>
+      </w:pPr>
+      <w:r>
+        <w:rPr>
+          <w:rFonts w:ascii="Consolas" w:hAnsi="Consolas" w:cs="Consolas"/>
+          <w:color w:val="000000"/>
+          <w:sz w:val="20"/>
+          <w:szCs w:val="20"/>
+        </w:rPr>
+        <w:t>EQUAL =&gt; =</w:t>
+      </w:r>
+    </w:p>
+    <w:p>
+      <w:pPr>
+        <w:autoSpaceDE w:val="0"/>
+        <w:autoSpaceDN w:val="0"/>
+        <w:adjustRightInd w:val="0"/>
+        <w:spacing w:after="0" w:line="240" w:lineRule="auto"/>
+        <w:rPr>
+          <w:rFonts w:ascii="Consolas" w:hAnsi="Consolas" w:cs="Consolas"/>
+          <w:sz w:val="20"/>
+          <w:szCs w:val="20"/>
+        </w:rPr>
+      </w:pPr>
+      <w:r>
+        <w:rPr>
+          <w:rFonts w:ascii="Consolas" w:hAnsi="Consolas" w:cs="Consolas"/>
+          <w:color w:val="000000"/>
+          <w:sz w:val="20"/>
+          <w:szCs w:val="20"/>
+        </w:rPr>
+        <w:t>LBRACE =&gt; {</w:t>
+      </w:r>
+    </w:p>
+    <w:p>
+      <w:pPr>
+        <w:autoSpaceDE w:val="0"/>
+        <w:autoSpaceDN w:val="0"/>
+        <w:adjustRightInd w:val="0"/>
+        <w:spacing w:after="0" w:line="240" w:lineRule="auto"/>
+        <w:rPr>
+          <w:rFonts w:ascii="Consolas" w:hAnsi="Consolas" w:cs="Consolas"/>
+          <w:sz w:val="20"/>
+          <w:szCs w:val="20"/>
+        </w:rPr>
+      </w:pPr>
+      <w:r>
+        <w:rPr>
+          <w:rFonts w:ascii="Consolas" w:hAnsi="Consolas" w:cs="Consolas"/>
+          <w:color w:val="000000"/>
+          <w:sz w:val="20"/>
+          <w:szCs w:val="20"/>
+        </w:rPr>
+        <w:t>IDENTIFIER =&gt; e</w:t>
+      </w:r>
+    </w:p>
+    <w:p>
+      <w:pPr>
+        <w:autoSpaceDE w:val="0"/>
+        <w:autoSpaceDN w:val="0"/>
+        <w:adjustRightInd w:val="0"/>
+        <w:spacing w:after="0" w:line="240" w:lineRule="auto"/>
+        <w:rPr>
+          <w:rFonts w:ascii="Consolas" w:hAnsi="Consolas" w:cs="Consolas"/>
+          <w:sz w:val="20"/>
+          <w:szCs w:val="20"/>
+        </w:rPr>
+      </w:pPr>
+      <w:r>
+        <w:rPr>
+          <w:rFonts w:ascii="Consolas" w:hAnsi="Consolas" w:cs="Consolas"/>
+          <w:color w:val="000000"/>
+          <w:sz w:val="20"/>
+          <w:szCs w:val="20"/>
+        </w:rPr>
+        <w:t>LSQB =&gt; [</w:t>
+      </w:r>
+    </w:p>
+    <w:p>
+      <w:pPr>
+        <w:autoSpaceDE w:val="0"/>
+        <w:autoSpaceDN w:val="0"/>
+        <w:adjustRightInd w:val="0"/>
+        <w:spacing w:after="0" w:line="240" w:lineRule="auto"/>
+        <w:rPr>
+          <w:rFonts w:ascii="Consolas" w:hAnsi="Consolas" w:cs="Consolas"/>
+          <w:sz w:val="20"/>
+          <w:szCs w:val="20"/>
+        </w:rPr>
+      </w:pPr>
+      <w:r>
+        <w:rPr>
+          <w:rFonts w:ascii="Consolas" w:hAnsi="Consolas" w:cs="Consolas"/>
+          <w:color w:val="000000"/>
+          <w:sz w:val="20"/>
+          <w:szCs w:val="20"/>
+        </w:rPr>
+        <w:t xml:space="preserve">LABEL =&gt; </w:t>
+      </w:r>
+      <w:proofErr w:type="spellStart"/>
+      <w:r>
+        <w:rPr>
+          <w:rFonts w:ascii="Consolas" w:hAnsi="Consolas" w:cs="Consolas"/>
+          <w:color w:val="000000"/>
+          <w:sz w:val="20"/>
+          <w:szCs w:val="20"/>
+        </w:rPr>
+        <w:t>label</w:t>
+      </w:r>
+      <w:proofErr w:type="spellEnd"/>
+    </w:p>
+    <w:p>
+      <w:pPr>
+        <w:autoSpaceDE w:val="0"/>
+        <w:autoSpaceDN w:val="0"/>
+        <w:adjustRightInd w:val="0"/>
+        <w:spacing w:after="0" w:line="240" w:lineRule="auto"/>
+        <w:rPr>
+          <w:rFonts w:ascii="Consolas" w:hAnsi="Consolas" w:cs="Consolas"/>
+          <w:sz w:val="20"/>
+          <w:szCs w:val="20"/>
+          <w:lang w:val="en-IE"/>
+        </w:rPr>
+      </w:pPr>
+      <w:r>
+        <w:rPr>
+          <w:rFonts w:ascii="Consolas" w:hAnsi="Consolas" w:cs="Consolas"/>
+          <w:color w:val="000000"/>
+          <w:sz w:val="20"/>
+          <w:szCs w:val="20"/>
+          <w:lang w:val="en-IE"/>
+        </w:rPr>
+        <w:t>EQUAL =&gt; =</w:t>
+      </w:r>
+    </w:p>
+    <w:p>
+      <w:pPr>
+        <w:autoSpaceDE w:val="0"/>
+        <w:autoSpaceDN w:val="0"/>
+        <w:adjustRightInd w:val="0"/>
+        <w:spacing w:after="0" w:line="240" w:lineRule="auto"/>
+        <w:rPr>
+          <w:rFonts w:ascii="Consolas" w:hAnsi="Consolas" w:cs="Consolas"/>
+          <w:sz w:val="20"/>
+          <w:szCs w:val="20"/>
+          <w:lang w:val="en-IE"/>
+        </w:rPr>
+      </w:pPr>
+      <w:r>
+        <w:rPr>
+          <w:rFonts w:ascii="Consolas" w:hAnsi="Consolas" w:cs="Consolas"/>
+          <w:color w:val="000000"/>
+          <w:sz w:val="20"/>
+          <w:szCs w:val="20"/>
+          <w:lang w:val="en-IE"/>
+        </w:rPr>
+        <w:t>STR_QUOTES =&gt; "14"</w:t>
+      </w:r>
+    </w:p>
+    <w:p>
+      <w:pPr>
+        <w:autoSpaceDE w:val="0"/>
+        <w:autoSpaceDN w:val="0"/>
+        <w:adjustRightInd w:val="0"/>
+        <w:spacing w:after="0" w:line="240" w:lineRule="auto"/>
+        <w:rPr>
+          <w:rFonts w:ascii="Consolas" w:hAnsi="Consolas" w:cs="Consolas"/>
+          <w:sz w:val="20"/>
+          <w:szCs w:val="20"/>
+          <w:lang w:val="en-IE"/>
+        </w:rPr>
+      </w:pPr>
+      <w:r>
+        <w:rPr>
+          <w:rFonts w:ascii="Consolas" w:hAnsi="Consolas" w:cs="Consolas"/>
+          <w:color w:val="000000"/>
+          <w:sz w:val="20"/>
+          <w:szCs w:val="20"/>
+          <w:lang w:val="en-IE"/>
+        </w:rPr>
+        <w:t>RSQB =&gt; ]</w:t>
+      </w:r>
+    </w:p>
+    <w:p>
+      <w:pPr>
+        <w:autoSpaceDE w:val="0"/>
+        <w:autoSpaceDN w:val="0"/>
+        <w:adjustRightInd w:val="0"/>
+        <w:spacing w:after="0" w:line="240" w:lineRule="auto"/>
+        <w:rPr>
+          <w:rFonts w:ascii="Consolas" w:hAnsi="Consolas" w:cs="Consolas"/>
+          <w:sz w:val="20"/>
+          <w:szCs w:val="20"/>
+          <w:lang w:val="en-IE"/>
+        </w:rPr>
+      </w:pPr>
+      <w:r>
+        <w:rPr>
+          <w:rFonts w:ascii="Consolas" w:hAnsi="Consolas" w:cs="Consolas"/>
+          <w:color w:val="000000"/>
+          <w:sz w:val="20"/>
+          <w:szCs w:val="20"/>
+          <w:lang w:val="en-IE"/>
+        </w:rPr>
+        <w:t>RBRACE =&gt; }</w:t>
+      </w:r>
+    </w:p>
+    <w:p>
+      <w:pPr>
+        <w:autoSpaceDE w:val="0"/>
+        <w:autoSpaceDN w:val="0"/>
+        <w:adjustRightInd w:val="0"/>
+        <w:spacing w:after="0" w:line="240" w:lineRule="auto"/>
+        <w:rPr>
+          <w:rFonts w:ascii="Consolas" w:hAnsi="Consolas" w:cs="Consolas"/>
+          <w:sz w:val="20"/>
+          <w:szCs w:val="20"/>
+          <w:lang w:val="en-IE"/>
+        </w:rPr>
+      </w:pPr>
+      <w:r>
+        <w:rPr>
+          <w:rFonts w:ascii="Consolas" w:hAnsi="Consolas" w:cs="Consolas"/>
+          <w:color w:val="000000"/>
+          <w:sz w:val="20"/>
+          <w:szCs w:val="20"/>
+          <w:lang w:val="en-IE"/>
+        </w:rPr>
+        <w:t>LSQB =&gt; [</w:t>
+      </w:r>
+    </w:p>
+    <w:p>
+      <w:pPr>
+        <w:autoSpaceDE w:val="0"/>
+        <w:autoSpaceDN w:val="0"/>
+        <w:adjustRightInd w:val="0"/>
+        <w:spacing w:after="0" w:line="240" w:lineRule="auto"/>
+        <w:rPr>
+          <w:rFonts w:ascii="Consolas" w:hAnsi="Consolas" w:cs="Consolas"/>
+          <w:sz w:val="20"/>
+          <w:szCs w:val="20"/>
+          <w:lang w:val="en-IE"/>
+        </w:rPr>
+      </w:pPr>
+      <w:r>
+        <w:rPr>
+          <w:rFonts w:ascii="Consolas" w:hAnsi="Consolas" w:cs="Consolas"/>
+          <w:color w:val="000000"/>
+          <w:sz w:val="20"/>
+          <w:szCs w:val="20"/>
+          <w:lang w:val="en-IE"/>
+        </w:rPr>
+        <w:t>LABEL =&gt; label</w:t>
+      </w:r>
+    </w:p>
+    <w:p>
+      <w:pPr>
+        <w:autoSpaceDE w:val="0"/>
+        <w:autoSpaceDN w:val="0"/>
+        <w:adjustRightInd w:val="0"/>
+        <w:spacing w:after="0" w:line="240" w:lineRule="auto"/>
+        <w:rPr>
+          <w:rFonts w:ascii="Consolas" w:hAnsi="Consolas" w:cs="Consolas"/>
+          <w:sz w:val="20"/>
+          <w:szCs w:val="20"/>
+          <w:lang w:val="en-IE"/>
+        </w:rPr>
+      </w:pPr>
+      <w:r>
+        <w:rPr>
+          <w:rFonts w:ascii="Consolas" w:hAnsi="Consolas" w:cs="Consolas"/>
+          <w:color w:val="000000"/>
+          <w:sz w:val="20"/>
+          <w:szCs w:val="20"/>
+          <w:lang w:val="en-IE"/>
+        </w:rPr>
+        <w:t>EQUAL =&gt; =</w:t>
+      </w:r>
+    </w:p>
+    <w:p>
+      <w:pPr>
+        <w:autoSpaceDE w:val="0"/>
+        <w:autoSpaceDN w:val="0"/>
+        <w:adjustRightInd w:val="0"/>
+        <w:spacing w:after="0" w:line="240" w:lineRule="auto"/>
+        <w:rPr>
+          <w:rFonts w:ascii="Consolas" w:hAnsi="Consolas" w:cs="Consolas"/>
+          <w:sz w:val="20"/>
+          <w:szCs w:val="20"/>
+          <w:lang w:val="en-IE"/>
+        </w:rPr>
+      </w:pPr>
+      <w:r>
+        <w:rPr>
+          <w:rFonts w:ascii="Consolas" w:hAnsi="Consolas" w:cs="Consolas"/>
+          <w:color w:val="000000"/>
+          <w:sz w:val="20"/>
+          <w:szCs w:val="20"/>
+          <w:lang w:val="en-IE"/>
+        </w:rPr>
+        <w:t>STR_QUOTES =&gt; "D"</w:t>
+      </w:r>
+    </w:p>
+    <w:p>
+      <w:pPr>
+        <w:autoSpaceDE w:val="0"/>
+        <w:autoSpaceDN w:val="0"/>
+        <w:adjustRightInd w:val="0"/>
+        <w:spacing w:after="0" w:line="240" w:lineRule="auto"/>
+        <w:rPr>
+          <w:rFonts w:ascii="Consolas" w:hAnsi="Consolas" w:cs="Consolas"/>
+          <w:sz w:val="20"/>
+          <w:szCs w:val="20"/>
+        </w:rPr>
+      </w:pPr>
+      <w:r>
+        <w:rPr>
+          <w:rFonts w:ascii="Consolas" w:hAnsi="Consolas" w:cs="Consolas"/>
+          <w:color w:val="000000"/>
+          <w:sz w:val="20"/>
+          <w:szCs w:val="20"/>
+        </w:rPr>
+        <w:t>RSQB =</w:t>
+      </w:r>
+      <w:proofErr w:type="gramStart"/>
+      <w:r>
+        <w:rPr>
+          <w:rFonts w:ascii="Consolas" w:hAnsi="Consolas" w:cs="Consolas"/>
+          <w:color w:val="000000"/>
+          <w:sz w:val="20"/>
+          <w:szCs w:val="20"/>
+        </w:rPr>
+        <w:t>&gt; ]</w:t>
+      </w:r>
+      <w:proofErr w:type="gramEnd"/>
+    </w:p>
+    <w:p>
+      <w:pPr>
+        <w:autoSpaceDE w:val="0"/>
+        <w:autoSpaceDN w:val="0"/>
+        <w:adjustRightInd w:val="0"/>
+        <w:spacing w:after="0" w:line="240" w:lineRule="auto"/>
+        <w:rPr>
+          <w:rFonts w:ascii="Consolas" w:hAnsi="Consolas" w:cs="Consolas"/>
+          <w:sz w:val="20"/>
+          <w:szCs w:val="20"/>
+        </w:rPr>
+      </w:pPr>
+      <w:r>
+        <w:rPr>
+          <w:rFonts w:ascii="Consolas" w:hAnsi="Consolas" w:cs="Consolas"/>
+          <w:color w:val="000000"/>
+          <w:sz w:val="20"/>
+          <w:szCs w:val="20"/>
+        </w:rPr>
+        <w:t>SEMI =</w:t>
+      </w:r>
+      <w:proofErr w:type="gramStart"/>
+      <w:r>
+        <w:rPr>
+          <w:rFonts w:ascii="Consolas" w:hAnsi="Consolas" w:cs="Consolas"/>
+          <w:color w:val="000000"/>
+          <w:sz w:val="20"/>
+          <w:szCs w:val="20"/>
+        </w:rPr>
+        <w:t>&gt; ;</w:t>
+      </w:r>
+      <w:proofErr w:type="gramEnd"/>
+    </w:p>
+    <w:p>
+      <w:pPr>
+        <w:autoSpaceDE w:val="0"/>
+        <w:autoSpaceDN w:val="0"/>
+        <w:adjustRightInd w:val="0"/>
+        <w:spacing w:after="0" w:line="240" w:lineRule="auto"/>
+        <w:rPr>
+          <w:rFonts w:ascii="Consolas" w:hAnsi="Consolas" w:cs="Consolas"/>
+          <w:sz w:val="20"/>
+          <w:szCs w:val="20"/>
+        </w:rPr>
+      </w:pPr>
+    </w:p>
+    <w:p>
+      <w:pPr>
+        <w:autoSpaceDE w:val="0"/>
+        <w:autoSpaceDN w:val="0"/>
+        <w:adjustRightInd w:val="0"/>
+        <w:spacing w:after="0" w:line="240" w:lineRule="auto"/>
+        <w:rPr>
+          <w:rFonts w:ascii="Consolas" w:hAnsi="Consolas" w:cs="Consolas"/>
+          <w:sz w:val="20"/>
+          <w:szCs w:val="20"/>
+        </w:rPr>
+      </w:pPr>
+      <w:r>
+        <w:rPr>
+          <w:rFonts w:ascii="Consolas" w:hAnsi="Consolas" w:cs="Consolas"/>
+          <w:color w:val="000000"/>
+          <w:sz w:val="20"/>
+          <w:szCs w:val="20"/>
+        </w:rPr>
+        <w:t>IDENTIFIER =&gt; e</w:t>
+      </w:r>
+    </w:p>
+    <w:p>
+      <w:pPr>
+        <w:autoSpaceDE w:val="0"/>
+        <w:autoSpaceDN w:val="0"/>
+        <w:adjustRightInd w:val="0"/>
+        <w:spacing w:after="0" w:line="240" w:lineRule="auto"/>
+        <w:rPr>
+          <w:rFonts w:ascii="Consolas" w:hAnsi="Consolas" w:cs="Consolas"/>
+          <w:sz w:val="20"/>
+          <w:szCs w:val="20"/>
+        </w:rPr>
+      </w:pPr>
+      <w:r>
+        <w:rPr>
+          <w:rFonts w:ascii="Consolas" w:hAnsi="Consolas" w:cs="Consolas"/>
+          <w:color w:val="000000"/>
+          <w:sz w:val="20"/>
+          <w:szCs w:val="20"/>
+        </w:rPr>
+        <w:t>LSQB =&gt; [</w:t>
+      </w:r>
+    </w:p>
+    <w:p>
+      <w:pPr>
+        <w:autoSpaceDE w:val="0"/>
+        <w:autoSpaceDN w:val="0"/>
+        <w:adjustRightInd w:val="0"/>
+        <w:spacing w:after="0" w:line="240" w:lineRule="auto"/>
+        <w:rPr>
+          <w:rFonts w:ascii="Consolas" w:hAnsi="Consolas" w:cs="Consolas"/>
+          <w:sz w:val="20"/>
+          <w:szCs w:val="20"/>
+          <w:lang w:val="en-IE"/>
+        </w:rPr>
+      </w:pPr>
+      <w:r>
+        <w:rPr>
+          <w:rFonts w:ascii="Consolas" w:hAnsi="Consolas" w:cs="Consolas"/>
+          <w:color w:val="000000"/>
+          <w:sz w:val="20"/>
+          <w:szCs w:val="20"/>
+          <w:lang w:val="en-IE"/>
+        </w:rPr>
+        <w:t>LABEL =&gt; label</w:t>
+      </w:r>
+    </w:p>
+    <w:p>
+      <w:pPr>
+        <w:autoSpaceDE w:val="0"/>
+        <w:autoSpaceDN w:val="0"/>
+        <w:adjustRightInd w:val="0"/>
+        <w:spacing w:after="0" w:line="240" w:lineRule="auto"/>
+        <w:rPr>
+          <w:rFonts w:ascii="Consolas" w:hAnsi="Consolas" w:cs="Consolas"/>
+          <w:sz w:val="20"/>
+          <w:szCs w:val="20"/>
+          <w:lang w:val="en-IE"/>
+        </w:rPr>
+      </w:pPr>
+      <w:r>
+        <w:rPr>
+          <w:rFonts w:ascii="Consolas" w:hAnsi="Consolas" w:cs="Consolas"/>
+          <w:color w:val="000000"/>
+          <w:sz w:val="20"/>
+          <w:szCs w:val="20"/>
+          <w:lang w:val="en-IE"/>
+        </w:rPr>
+        <w:t>EQUAL =&gt; =</w:t>
+      </w:r>
+    </w:p>
+    <w:p>
+      <w:pPr>
+        <w:autoSpaceDE w:val="0"/>
+        <w:autoSpaceDN w:val="0"/>
+        <w:adjustRightInd w:val="0"/>
+        <w:spacing w:after="0" w:line="240" w:lineRule="auto"/>
+        <w:rPr>
+          <w:rFonts w:ascii="Consolas" w:hAnsi="Consolas" w:cs="Consolas"/>
+          <w:sz w:val="20"/>
+          <w:szCs w:val="20"/>
+          <w:lang w:val="en-IE"/>
+        </w:rPr>
+      </w:pPr>
+      <w:r>
+        <w:rPr>
+          <w:rFonts w:ascii="Consolas" w:hAnsi="Consolas" w:cs="Consolas"/>
+          <w:color w:val="000000"/>
+          <w:sz w:val="20"/>
+          <w:szCs w:val="20"/>
+          <w:lang w:val="en-IE"/>
+        </w:rPr>
+        <w:t>STR_QUOTES =&gt; "E 14"</w:t>
+      </w:r>
+    </w:p>
+    <w:p>
+      <w:pPr>
+        <w:autoSpaceDE w:val="0"/>
+        <w:autoSpaceDN w:val="0"/>
+        <w:adjustRightInd w:val="0"/>
+        <w:spacing w:after="0" w:line="240" w:lineRule="auto"/>
+        <w:rPr>
+          <w:rFonts w:ascii="Consolas" w:hAnsi="Consolas" w:cs="Consolas"/>
+          <w:sz w:val="20"/>
+          <w:szCs w:val="20"/>
+          <w:lang w:val="en-IE"/>
+        </w:rPr>
+      </w:pPr>
+      <w:r>
+        <w:rPr>
+          <w:rFonts w:ascii="Consolas" w:hAnsi="Consolas" w:cs="Consolas"/>
+          <w:color w:val="000000"/>
+          <w:sz w:val="20"/>
+          <w:szCs w:val="20"/>
+          <w:lang w:val="en-IE"/>
+        </w:rPr>
+        <w:t>COMMA =&gt; ,</w:t>
+      </w:r>
+    </w:p>
+    <w:p>
+      <w:pPr>
+        <w:autoSpaceDE w:val="0"/>
+        <w:autoSpaceDN w:val="0"/>
+        <w:adjustRightInd w:val="0"/>
+        <w:spacing w:after="0" w:line="240" w:lineRule="auto"/>
+        <w:rPr>
+          <w:rFonts w:ascii="Consolas" w:hAnsi="Consolas" w:cs="Consolas"/>
+          <w:sz w:val="20"/>
+          <w:szCs w:val="20"/>
+          <w:lang w:val="en-IE"/>
+        </w:rPr>
+      </w:pPr>
+      <w:r>
+        <w:rPr>
+          <w:rFonts w:ascii="Consolas" w:hAnsi="Consolas" w:cs="Consolas"/>
+          <w:color w:val="000000"/>
+          <w:sz w:val="20"/>
+          <w:szCs w:val="20"/>
+          <w:lang w:val="en-IE"/>
+        </w:rPr>
+        <w:t>SHAPE =&gt; shape</w:t>
+      </w:r>
+    </w:p>
+    <w:p>
+      <w:pPr>
+        <w:autoSpaceDE w:val="0"/>
+        <w:autoSpaceDN w:val="0"/>
+        <w:adjustRightInd w:val="0"/>
+        <w:spacing w:after="0" w:line="240" w:lineRule="auto"/>
+        <w:rPr>
+          <w:rFonts w:ascii="Consolas" w:hAnsi="Consolas" w:cs="Consolas"/>
+          <w:sz w:val="20"/>
+          <w:szCs w:val="20"/>
+          <w:lang w:val="en-IE"/>
+        </w:rPr>
+      </w:pPr>
+      <w:r>
+        <w:rPr>
+          <w:rFonts w:ascii="Consolas" w:hAnsi="Consolas" w:cs="Consolas"/>
+          <w:color w:val="000000"/>
+          <w:sz w:val="20"/>
+          <w:szCs w:val="20"/>
+          <w:lang w:val="en-IE"/>
+        </w:rPr>
+        <w:t>EQUAL =&gt; =</w:t>
+      </w:r>
+    </w:p>
+    <w:p>
+      <w:pPr>
+        <w:autoSpaceDE w:val="0"/>
+        <w:autoSpaceDN w:val="0"/>
+        <w:adjustRightInd w:val="0"/>
+        <w:spacing w:after="0" w:line="240" w:lineRule="auto"/>
+        <w:rPr>
+          <w:rFonts w:ascii="Consolas" w:hAnsi="Consolas" w:cs="Consolas"/>
+          <w:sz w:val="20"/>
+          <w:szCs w:val="20"/>
+          <w:lang w:val="en-IE"/>
+        </w:rPr>
+      </w:pPr>
+      <w:r>
+        <w:rPr>
+          <w:rFonts w:ascii="Consolas" w:hAnsi="Consolas" w:cs="Consolas"/>
+          <w:color w:val="000000"/>
+          <w:sz w:val="20"/>
+          <w:szCs w:val="20"/>
+          <w:lang w:val="en-IE"/>
+        </w:rPr>
+        <w:t>IDENTIFIER =&gt; circle</w:t>
+      </w:r>
+    </w:p>
+    <w:p>
+      <w:pPr>
+        <w:autoSpaceDE w:val="0"/>
+        <w:autoSpaceDN w:val="0"/>
+        <w:adjustRightInd w:val="0"/>
+        <w:spacing w:after="0" w:line="240" w:lineRule="auto"/>
+        <w:rPr>
+          <w:rFonts w:ascii="Consolas" w:hAnsi="Consolas" w:cs="Consolas"/>
+          <w:sz w:val="20"/>
+          <w:szCs w:val="20"/>
+          <w:lang w:val="en-IE"/>
+        </w:rPr>
+      </w:pPr>
+      <w:r>
+        <w:rPr>
+          <w:rFonts w:ascii="Consolas" w:hAnsi="Consolas" w:cs="Consolas"/>
+          <w:color w:val="000000"/>
+          <w:sz w:val="20"/>
+          <w:szCs w:val="20"/>
+          <w:lang w:val="en-IE"/>
+        </w:rPr>
+        <w:t>RSQB =&gt; ]</w:t>
+      </w:r>
+    </w:p>
+    <w:p>
+      <w:pPr>
+        <w:autoSpaceDE w:val="0"/>
+        <w:autoSpaceDN w:val="0"/>
+        <w:adjustRightInd w:val="0"/>
+        <w:spacing w:after="0" w:line="240" w:lineRule="auto"/>
+        <w:rPr>
+          <w:rFonts w:ascii="Consolas" w:hAnsi="Consolas" w:cs="Consolas"/>
+          <w:sz w:val="20"/>
+          <w:szCs w:val="20"/>
+          <w:lang w:val="en-IE"/>
+        </w:rPr>
+      </w:pPr>
+      <w:r>
+        <w:rPr>
+          <w:rFonts w:ascii="Consolas" w:hAnsi="Consolas" w:cs="Consolas"/>
+          <w:color w:val="000000"/>
+          <w:sz w:val="20"/>
+          <w:szCs w:val="20"/>
+          <w:lang w:val="en-IE"/>
+        </w:rPr>
+        <w:t>SEMI =&gt; ;</w:t>
+      </w:r>
+    </w:p>
+    <w:p>
+      <w:pPr>
+        <w:autoSpaceDE w:val="0"/>
+        <w:autoSpaceDN w:val="0"/>
+        <w:adjustRightInd w:val="0"/>
+        <w:spacing w:after="0" w:line="240" w:lineRule="auto"/>
+        <w:rPr>
+          <w:rFonts w:ascii="Consolas" w:hAnsi="Consolas" w:cs="Consolas"/>
+          <w:sz w:val="20"/>
+          <w:szCs w:val="20"/>
+          <w:lang w:val="en-IE"/>
+        </w:rPr>
+      </w:pPr>
+    </w:p>
+    <w:p>
+      <w:pPr>
+        <w:autoSpaceDE w:val="0"/>
+        <w:autoSpaceDN w:val="0"/>
+        <w:adjustRightInd w:val="0"/>
+        <w:spacing w:after="0" w:line="240" w:lineRule="auto"/>
+        <w:rPr>
+          <w:rFonts w:ascii="Consolas" w:hAnsi="Consolas" w:cs="Consolas"/>
+          <w:sz w:val="20"/>
+          <w:szCs w:val="20"/>
+          <w:lang w:val="en-IE"/>
+        </w:rPr>
+      </w:pPr>
+      <w:r>
+        <w:rPr>
+          <w:rFonts w:ascii="Consolas" w:hAnsi="Consolas" w:cs="Consolas"/>
+          <w:color w:val="000000"/>
+          <w:sz w:val="20"/>
+          <w:szCs w:val="20"/>
+          <w:lang w:val="en-IE"/>
+        </w:rPr>
         <w:lastRenderedPageBreak/>
-        <w:t>LBRACE =&gt; {</w:t>
-      </w:r>
-    </w:p>
-    <w:p>
-      <w:pPr>
-        <w:autoSpaceDE w:val="0"/>
-        <w:autoSpaceDN w:val="0"/>
-        <w:adjustRightInd w:val="0"/>
-        <w:spacing w:after="0" w:line="240" w:lineRule="auto"/>
-        <w:rPr>
-          <w:rFonts w:ascii="Consolas" w:hAnsi="Consolas" w:cs="Consolas"/>
-          <w:sz w:val="20"/>
-          <w:szCs w:val="20"/>
-          <w:lang w:val="en-IE"/>
-        </w:rPr>
-      </w:pPr>
-      <w:r>
-        <w:rPr>
-          <w:rFonts w:ascii="Consolas" w:hAnsi="Consolas" w:cs="Consolas"/>
-          <w:color w:val="000000"/>
-          <w:sz w:val="20"/>
-          <w:szCs w:val="20"/>
-          <w:lang w:val="en-IE"/>
-        </w:rPr>
         <w:t>IDENTIFIER =&gt; f</w:t>
       </w:r>
     </w:p>
@@ -5905,31 +7864,7 @@
           <w:szCs w:val="20"/>
           <w:lang w:val="en-IE"/>
         </w:rPr>
-        <w:t>STR_QUOTES =&gt; "20"</w:t>
-      </w:r>
-    </w:p>
-    <w:p>
-      <w:pPr>
-        <w:autoSpaceDE w:val="0"/>
-        <w:autoSpaceDN w:val="0"/>
-        <w:adjustRightInd w:val="0"/>
-        <w:spacing w:after="0" w:line="240" w:lineRule="auto"/>
-        <w:rPr>
-          <w:rFonts w:ascii="Consolas" w:hAnsi="Consolas" w:cs="Consolas"/>
-          <w:sz w:val="20"/>
-          <w:szCs w:val="20"/>
-          <w:lang w:val="en-IE"/>
-        </w:rPr>
-      </w:pPr>
-      <w:r>
-        <w:rPr>
-          <w:rFonts w:ascii="Consolas" w:hAnsi="Consolas" w:cs="Consolas"/>
-          <w:color w:val="000000"/>
-          <w:sz w:val="20"/>
-          <w:szCs w:val="20"/>
-          <w:lang w:val="en-IE"/>
-        </w:rPr>
-        <w:t>RSQB =&gt; ]</w:t>
+        <w:t>STR_QUOTES =&gt; "F 5"</w:t>
       </w:r>
     </w:p>
     <w:p>
@@ -5977,908 +7912,6 @@
           <w:szCs w:val="20"/>
           <w:lang w:val="en-IE"/>
         </w:rPr>
-        <w:t>IDENTIFIER =&gt; g</w:t>
-      </w:r>
-    </w:p>
-    <w:p>
-      <w:pPr>
-        <w:autoSpaceDE w:val="0"/>
-        <w:autoSpaceDN w:val="0"/>
-        <w:adjustRightInd w:val="0"/>
-        <w:spacing w:after="0" w:line="240" w:lineRule="auto"/>
-        <w:rPr>
-          <w:rFonts w:ascii="Consolas" w:hAnsi="Consolas" w:cs="Consolas"/>
-          <w:sz w:val="20"/>
-          <w:szCs w:val="20"/>
-          <w:lang w:val="en-IE"/>
-        </w:rPr>
-      </w:pPr>
-      <w:r>
-        <w:rPr>
-          <w:rFonts w:ascii="Consolas" w:hAnsi="Consolas" w:cs="Consolas"/>
-          <w:color w:val="000000"/>
-          <w:sz w:val="20"/>
-          <w:szCs w:val="20"/>
-          <w:lang w:val="en-IE"/>
-        </w:rPr>
-        <w:t>LSQB =&gt; [</w:t>
-      </w:r>
-    </w:p>
-    <w:p>
-      <w:pPr>
-        <w:autoSpaceDE w:val="0"/>
-        <w:autoSpaceDN w:val="0"/>
-        <w:adjustRightInd w:val="0"/>
-        <w:spacing w:after="0" w:line="240" w:lineRule="auto"/>
-        <w:rPr>
-          <w:rFonts w:ascii="Consolas" w:hAnsi="Consolas" w:cs="Consolas"/>
-          <w:sz w:val="20"/>
-          <w:szCs w:val="20"/>
-          <w:lang w:val="en-IE"/>
-        </w:rPr>
-      </w:pPr>
-      <w:r>
-        <w:rPr>
-          <w:rFonts w:ascii="Consolas" w:hAnsi="Consolas" w:cs="Consolas"/>
-          <w:color w:val="000000"/>
-          <w:sz w:val="20"/>
-          <w:szCs w:val="20"/>
-          <w:lang w:val="en-IE"/>
-        </w:rPr>
-        <w:t>LABEL =&gt; label</w:t>
-      </w:r>
-    </w:p>
-    <w:p>
-      <w:pPr>
-        <w:autoSpaceDE w:val="0"/>
-        <w:autoSpaceDN w:val="0"/>
-        <w:adjustRightInd w:val="0"/>
-        <w:spacing w:after="0" w:line="240" w:lineRule="auto"/>
-        <w:rPr>
-          <w:rFonts w:ascii="Consolas" w:hAnsi="Consolas" w:cs="Consolas"/>
-          <w:sz w:val="20"/>
-          <w:szCs w:val="20"/>
-          <w:lang w:val="en-IE"/>
-        </w:rPr>
-      </w:pPr>
-      <w:r>
-        <w:rPr>
-          <w:rFonts w:ascii="Consolas" w:hAnsi="Consolas" w:cs="Consolas"/>
-          <w:color w:val="000000"/>
-          <w:sz w:val="20"/>
-          <w:szCs w:val="20"/>
-          <w:lang w:val="en-IE"/>
-        </w:rPr>
-        <w:t>EQUAL =&gt; =</w:t>
-      </w:r>
-    </w:p>
-    <w:p>
-      <w:pPr>
-        <w:autoSpaceDE w:val="0"/>
-        <w:autoSpaceDN w:val="0"/>
-        <w:adjustRightInd w:val="0"/>
-        <w:spacing w:after="0" w:line="240" w:lineRule="auto"/>
-        <w:rPr>
-          <w:rFonts w:ascii="Consolas" w:hAnsi="Consolas" w:cs="Consolas"/>
-          <w:sz w:val="20"/>
-          <w:szCs w:val="20"/>
-          <w:lang w:val="en-IE"/>
-        </w:rPr>
-      </w:pPr>
-      <w:r>
-        <w:rPr>
-          <w:rFonts w:ascii="Consolas" w:hAnsi="Consolas" w:cs="Consolas"/>
-          <w:color w:val="000000"/>
-          <w:sz w:val="20"/>
-          <w:szCs w:val="20"/>
-          <w:lang w:val="en-IE"/>
-        </w:rPr>
-        <w:t>STR_QUOTES =&gt; "22"</w:t>
-      </w:r>
-    </w:p>
-    <w:p>
-      <w:pPr>
-        <w:autoSpaceDE w:val="0"/>
-        <w:autoSpaceDN w:val="0"/>
-        <w:adjustRightInd w:val="0"/>
-        <w:spacing w:after="0" w:line="240" w:lineRule="auto"/>
-        <w:rPr>
-          <w:rFonts w:ascii="Consolas" w:hAnsi="Consolas" w:cs="Consolas"/>
-          <w:sz w:val="20"/>
-          <w:szCs w:val="20"/>
-          <w:lang w:val="en-IE"/>
-        </w:rPr>
-      </w:pPr>
-      <w:r>
-        <w:rPr>
-          <w:rFonts w:ascii="Consolas" w:hAnsi="Consolas" w:cs="Consolas"/>
-          <w:color w:val="000000"/>
-          <w:sz w:val="20"/>
-          <w:szCs w:val="20"/>
-          <w:lang w:val="en-IE"/>
-        </w:rPr>
-        <w:t>RSQB =&gt; ]</w:t>
-      </w:r>
-    </w:p>
-    <w:p>
-      <w:pPr>
-        <w:autoSpaceDE w:val="0"/>
-        <w:autoSpaceDN w:val="0"/>
-        <w:adjustRightInd w:val="0"/>
-        <w:spacing w:after="0" w:line="240" w:lineRule="auto"/>
-        <w:rPr>
-          <w:rFonts w:ascii="Consolas" w:hAnsi="Consolas" w:cs="Consolas"/>
-          <w:sz w:val="20"/>
-          <w:szCs w:val="20"/>
-          <w:lang w:val="en-IE"/>
-        </w:rPr>
-      </w:pPr>
-      <w:r>
-        <w:rPr>
-          <w:rFonts w:ascii="Consolas" w:hAnsi="Consolas" w:cs="Consolas"/>
-          <w:color w:val="000000"/>
-          <w:sz w:val="20"/>
-          <w:szCs w:val="20"/>
-          <w:lang w:val="en-IE"/>
-        </w:rPr>
-        <w:t>RBRACE =&gt; }</w:t>
-      </w:r>
-    </w:p>
-    <w:p>
-      <w:pPr>
-        <w:autoSpaceDE w:val="0"/>
-        <w:autoSpaceDN w:val="0"/>
-        <w:adjustRightInd w:val="0"/>
-        <w:spacing w:after="0" w:line="240" w:lineRule="auto"/>
-        <w:rPr>
-          <w:rFonts w:ascii="Consolas" w:hAnsi="Consolas" w:cs="Consolas"/>
-          <w:sz w:val="20"/>
-          <w:szCs w:val="20"/>
-          <w:lang w:val="en-IE"/>
-        </w:rPr>
-      </w:pPr>
-      <w:r>
-        <w:rPr>
-          <w:rFonts w:ascii="Consolas" w:hAnsi="Consolas" w:cs="Consolas"/>
-          <w:color w:val="000000"/>
-          <w:sz w:val="20"/>
-          <w:szCs w:val="20"/>
-          <w:lang w:val="en-IE"/>
-        </w:rPr>
-        <w:t>LSQB =&gt; [</w:t>
-      </w:r>
-    </w:p>
-    <w:p>
-      <w:pPr>
-        <w:autoSpaceDE w:val="0"/>
-        <w:autoSpaceDN w:val="0"/>
-        <w:adjustRightInd w:val="0"/>
-        <w:spacing w:after="0" w:line="240" w:lineRule="auto"/>
-        <w:rPr>
-          <w:rFonts w:ascii="Consolas" w:hAnsi="Consolas" w:cs="Consolas"/>
-          <w:sz w:val="20"/>
-          <w:szCs w:val="20"/>
-          <w:lang w:val="en-IE"/>
-        </w:rPr>
-      </w:pPr>
-      <w:r>
-        <w:rPr>
-          <w:rFonts w:ascii="Consolas" w:hAnsi="Consolas" w:cs="Consolas"/>
-          <w:color w:val="000000"/>
-          <w:sz w:val="20"/>
-          <w:szCs w:val="20"/>
-          <w:lang w:val="en-IE"/>
-        </w:rPr>
-        <w:t>LABEL =&gt; label</w:t>
-      </w:r>
-    </w:p>
-    <w:p>
-      <w:pPr>
-        <w:autoSpaceDE w:val="0"/>
-        <w:autoSpaceDN w:val="0"/>
-        <w:adjustRightInd w:val="0"/>
-        <w:spacing w:after="0" w:line="240" w:lineRule="auto"/>
-        <w:rPr>
-          <w:rFonts w:ascii="Consolas" w:hAnsi="Consolas" w:cs="Consolas"/>
-          <w:sz w:val="20"/>
-          <w:szCs w:val="20"/>
-          <w:lang w:val="en-IE"/>
-        </w:rPr>
-      </w:pPr>
-      <w:r>
-        <w:rPr>
-          <w:rFonts w:ascii="Consolas" w:hAnsi="Consolas" w:cs="Consolas"/>
-          <w:color w:val="000000"/>
-          <w:sz w:val="20"/>
-          <w:szCs w:val="20"/>
-          <w:lang w:val="en-IE"/>
-        </w:rPr>
-        <w:t>EQUAL =&gt; =</w:t>
-      </w:r>
-    </w:p>
-    <w:p>
-      <w:pPr>
-        <w:autoSpaceDE w:val="0"/>
-        <w:autoSpaceDN w:val="0"/>
-        <w:adjustRightInd w:val="0"/>
-        <w:spacing w:after="0" w:line="240" w:lineRule="auto"/>
-        <w:rPr>
-          <w:rFonts w:ascii="Consolas" w:hAnsi="Consolas" w:cs="Consolas"/>
-          <w:sz w:val="20"/>
-          <w:szCs w:val="20"/>
-          <w:lang w:val="en-IE"/>
-        </w:rPr>
-      </w:pPr>
-      <w:r>
-        <w:rPr>
-          <w:rFonts w:ascii="Consolas" w:hAnsi="Consolas" w:cs="Consolas"/>
-          <w:color w:val="000000"/>
-          <w:sz w:val="20"/>
-          <w:szCs w:val="20"/>
-          <w:lang w:val="en-IE"/>
-        </w:rPr>
-        <w:t>STR_QUOTES =&gt; "C"</w:t>
-      </w:r>
-    </w:p>
-    <w:p>
-      <w:pPr>
-        <w:autoSpaceDE w:val="0"/>
-        <w:autoSpaceDN w:val="0"/>
-        <w:adjustRightInd w:val="0"/>
-        <w:spacing w:after="0" w:line="240" w:lineRule="auto"/>
-        <w:rPr>
-          <w:rFonts w:ascii="Consolas" w:hAnsi="Consolas" w:cs="Consolas"/>
-          <w:sz w:val="20"/>
-          <w:szCs w:val="20"/>
-          <w:lang w:val="en-IE"/>
-        </w:rPr>
-      </w:pPr>
-      <w:r>
-        <w:rPr>
-          <w:rFonts w:ascii="Consolas" w:hAnsi="Consolas" w:cs="Consolas"/>
-          <w:color w:val="000000"/>
-          <w:sz w:val="20"/>
-          <w:szCs w:val="20"/>
-          <w:lang w:val="en-IE"/>
-        </w:rPr>
-        <w:t>RSQB =&gt; ]</w:t>
-      </w:r>
-    </w:p>
-    <w:p>
-      <w:pPr>
-        <w:autoSpaceDE w:val="0"/>
-        <w:autoSpaceDN w:val="0"/>
-        <w:adjustRightInd w:val="0"/>
-        <w:spacing w:after="0" w:line="240" w:lineRule="auto"/>
-        <w:rPr>
-          <w:rFonts w:ascii="Consolas" w:hAnsi="Consolas" w:cs="Consolas"/>
-          <w:sz w:val="20"/>
-          <w:szCs w:val="20"/>
-          <w:lang w:val="en-IE"/>
-        </w:rPr>
-      </w:pPr>
-      <w:r>
-        <w:rPr>
-          <w:rFonts w:ascii="Consolas" w:hAnsi="Consolas" w:cs="Consolas"/>
-          <w:color w:val="000000"/>
-          <w:sz w:val="20"/>
-          <w:szCs w:val="20"/>
-          <w:lang w:val="en-IE"/>
-        </w:rPr>
-        <w:t>SEMI =&gt; ;</w:t>
-      </w:r>
-    </w:p>
-    <w:p>
-      <w:pPr>
-        <w:autoSpaceDE w:val="0"/>
-        <w:autoSpaceDN w:val="0"/>
-        <w:adjustRightInd w:val="0"/>
-        <w:spacing w:after="0" w:line="240" w:lineRule="auto"/>
-        <w:rPr>
-          <w:rFonts w:ascii="Consolas" w:hAnsi="Consolas" w:cs="Consolas"/>
-          <w:sz w:val="20"/>
-          <w:szCs w:val="20"/>
-          <w:lang w:val="en-IE"/>
-        </w:rPr>
-      </w:pPr>
-    </w:p>
-    <w:p>
-      <w:pPr>
-        <w:autoSpaceDE w:val="0"/>
-        <w:autoSpaceDN w:val="0"/>
-        <w:adjustRightInd w:val="0"/>
-        <w:spacing w:after="0" w:line="240" w:lineRule="auto"/>
-        <w:rPr>
-          <w:rFonts w:ascii="Consolas" w:hAnsi="Consolas" w:cs="Consolas"/>
-          <w:sz w:val="20"/>
-          <w:szCs w:val="20"/>
-        </w:rPr>
-      </w:pPr>
-      <w:r>
-        <w:rPr>
-          <w:rFonts w:ascii="Consolas" w:hAnsi="Consolas" w:cs="Consolas"/>
-          <w:color w:val="000000"/>
-          <w:sz w:val="20"/>
-          <w:szCs w:val="20"/>
-        </w:rPr>
-        <w:t>IDENTIFIER =&gt; d</w:t>
-      </w:r>
-    </w:p>
-    <w:p>
-      <w:pPr>
-        <w:autoSpaceDE w:val="0"/>
-        <w:autoSpaceDN w:val="0"/>
-        <w:adjustRightInd w:val="0"/>
-        <w:spacing w:after="0" w:line="240" w:lineRule="auto"/>
-        <w:rPr>
-          <w:rFonts w:ascii="Consolas" w:hAnsi="Consolas" w:cs="Consolas"/>
-          <w:sz w:val="20"/>
-          <w:szCs w:val="20"/>
-        </w:rPr>
-      </w:pPr>
-      <w:r>
-        <w:rPr>
-          <w:rFonts w:ascii="Consolas" w:hAnsi="Consolas" w:cs="Consolas"/>
-          <w:color w:val="000000"/>
-          <w:sz w:val="20"/>
-          <w:szCs w:val="20"/>
-        </w:rPr>
-        <w:t>HIJOS =&gt; hijos</w:t>
-      </w:r>
-    </w:p>
-    <w:p>
-      <w:pPr>
-        <w:autoSpaceDE w:val="0"/>
-        <w:autoSpaceDN w:val="0"/>
-        <w:adjustRightInd w:val="0"/>
-        <w:spacing w:after="0" w:line="240" w:lineRule="auto"/>
-        <w:rPr>
-          <w:rFonts w:ascii="Consolas" w:hAnsi="Consolas" w:cs="Consolas"/>
-          <w:sz w:val="20"/>
-          <w:szCs w:val="20"/>
-        </w:rPr>
-      </w:pPr>
-      <w:r>
-        <w:rPr>
-          <w:rFonts w:ascii="Consolas" w:hAnsi="Consolas" w:cs="Consolas"/>
-          <w:color w:val="000000"/>
-          <w:sz w:val="20"/>
-          <w:szCs w:val="20"/>
-        </w:rPr>
-        <w:t>EQUAL =&gt; =</w:t>
-      </w:r>
-    </w:p>
-    <w:p>
-      <w:pPr>
-        <w:autoSpaceDE w:val="0"/>
-        <w:autoSpaceDN w:val="0"/>
-        <w:adjustRightInd w:val="0"/>
-        <w:spacing w:after="0" w:line="240" w:lineRule="auto"/>
-        <w:rPr>
-          <w:rFonts w:ascii="Consolas" w:hAnsi="Consolas" w:cs="Consolas"/>
-          <w:sz w:val="20"/>
-          <w:szCs w:val="20"/>
-        </w:rPr>
-      </w:pPr>
-      <w:r>
-        <w:rPr>
-          <w:rFonts w:ascii="Consolas" w:hAnsi="Consolas" w:cs="Consolas"/>
-          <w:color w:val="000000"/>
-          <w:sz w:val="20"/>
-          <w:szCs w:val="20"/>
-        </w:rPr>
-        <w:t>LBRACE =&gt; {</w:t>
-      </w:r>
-    </w:p>
-    <w:p>
-      <w:pPr>
-        <w:autoSpaceDE w:val="0"/>
-        <w:autoSpaceDN w:val="0"/>
-        <w:adjustRightInd w:val="0"/>
-        <w:spacing w:after="0" w:line="240" w:lineRule="auto"/>
-        <w:rPr>
-          <w:rFonts w:ascii="Consolas" w:hAnsi="Consolas" w:cs="Consolas"/>
-          <w:sz w:val="20"/>
-          <w:szCs w:val="20"/>
-        </w:rPr>
-      </w:pPr>
-      <w:r>
-        <w:rPr>
-          <w:rFonts w:ascii="Consolas" w:hAnsi="Consolas" w:cs="Consolas"/>
-          <w:color w:val="000000"/>
-          <w:sz w:val="20"/>
-          <w:szCs w:val="20"/>
-        </w:rPr>
-        <w:t>IDENTIFIER =&gt; e</w:t>
-      </w:r>
-    </w:p>
-    <w:p>
-      <w:pPr>
-        <w:autoSpaceDE w:val="0"/>
-        <w:autoSpaceDN w:val="0"/>
-        <w:adjustRightInd w:val="0"/>
-        <w:spacing w:after="0" w:line="240" w:lineRule="auto"/>
-        <w:rPr>
-          <w:rFonts w:ascii="Consolas" w:hAnsi="Consolas" w:cs="Consolas"/>
-          <w:sz w:val="20"/>
-          <w:szCs w:val="20"/>
-        </w:rPr>
-      </w:pPr>
-      <w:r>
-        <w:rPr>
-          <w:rFonts w:ascii="Consolas" w:hAnsi="Consolas" w:cs="Consolas"/>
-          <w:color w:val="000000"/>
-          <w:sz w:val="20"/>
-          <w:szCs w:val="20"/>
-        </w:rPr>
-        <w:t>LSQB =&gt; [</w:t>
-      </w:r>
-    </w:p>
-    <w:p>
-      <w:pPr>
-        <w:autoSpaceDE w:val="0"/>
-        <w:autoSpaceDN w:val="0"/>
-        <w:adjustRightInd w:val="0"/>
-        <w:spacing w:after="0" w:line="240" w:lineRule="auto"/>
-        <w:rPr>
-          <w:rFonts w:ascii="Consolas" w:hAnsi="Consolas" w:cs="Consolas"/>
-          <w:sz w:val="20"/>
-          <w:szCs w:val="20"/>
-        </w:rPr>
-      </w:pPr>
-      <w:r>
-        <w:rPr>
-          <w:rFonts w:ascii="Consolas" w:hAnsi="Consolas" w:cs="Consolas"/>
-          <w:color w:val="000000"/>
-          <w:sz w:val="20"/>
-          <w:szCs w:val="20"/>
-        </w:rPr>
-        <w:t xml:space="preserve">LABEL =&gt; </w:t>
-      </w:r>
-      <w:proofErr w:type="spellStart"/>
-      <w:r>
-        <w:rPr>
-          <w:rFonts w:ascii="Consolas" w:hAnsi="Consolas" w:cs="Consolas"/>
-          <w:color w:val="000000"/>
-          <w:sz w:val="20"/>
-          <w:szCs w:val="20"/>
-        </w:rPr>
-        <w:t>label</w:t>
-      </w:r>
-      <w:proofErr w:type="spellEnd"/>
-    </w:p>
-    <w:p>
-      <w:pPr>
-        <w:autoSpaceDE w:val="0"/>
-        <w:autoSpaceDN w:val="0"/>
-        <w:adjustRightInd w:val="0"/>
-        <w:spacing w:after="0" w:line="240" w:lineRule="auto"/>
-        <w:rPr>
-          <w:rFonts w:ascii="Consolas" w:hAnsi="Consolas" w:cs="Consolas"/>
-          <w:sz w:val="20"/>
-          <w:szCs w:val="20"/>
-          <w:lang w:val="en-IE"/>
-        </w:rPr>
-      </w:pPr>
-      <w:r>
-        <w:rPr>
-          <w:rFonts w:ascii="Consolas" w:hAnsi="Consolas" w:cs="Consolas"/>
-          <w:color w:val="000000"/>
-          <w:sz w:val="20"/>
-          <w:szCs w:val="20"/>
-          <w:lang w:val="en-IE"/>
-        </w:rPr>
-        <w:t>EQUAL =&gt; =</w:t>
-      </w:r>
-    </w:p>
-    <w:p>
-      <w:pPr>
-        <w:autoSpaceDE w:val="0"/>
-        <w:autoSpaceDN w:val="0"/>
-        <w:adjustRightInd w:val="0"/>
-        <w:spacing w:after="0" w:line="240" w:lineRule="auto"/>
-        <w:rPr>
-          <w:rFonts w:ascii="Consolas" w:hAnsi="Consolas" w:cs="Consolas"/>
-          <w:sz w:val="20"/>
-          <w:szCs w:val="20"/>
-          <w:lang w:val="en-IE"/>
-        </w:rPr>
-      </w:pPr>
-      <w:r>
-        <w:rPr>
-          <w:rFonts w:ascii="Consolas" w:hAnsi="Consolas" w:cs="Consolas"/>
-          <w:color w:val="000000"/>
-          <w:sz w:val="20"/>
-          <w:szCs w:val="20"/>
-          <w:lang w:val="en-IE"/>
-        </w:rPr>
-        <w:t>STR_QUOTES =&gt; "14"</w:t>
-      </w:r>
-    </w:p>
-    <w:p>
-      <w:pPr>
-        <w:autoSpaceDE w:val="0"/>
-        <w:autoSpaceDN w:val="0"/>
-        <w:adjustRightInd w:val="0"/>
-        <w:spacing w:after="0" w:line="240" w:lineRule="auto"/>
-        <w:rPr>
-          <w:rFonts w:ascii="Consolas" w:hAnsi="Consolas" w:cs="Consolas"/>
-          <w:sz w:val="20"/>
-          <w:szCs w:val="20"/>
-          <w:lang w:val="en-IE"/>
-        </w:rPr>
-      </w:pPr>
-      <w:r>
-        <w:rPr>
-          <w:rFonts w:ascii="Consolas" w:hAnsi="Consolas" w:cs="Consolas"/>
-          <w:color w:val="000000"/>
-          <w:sz w:val="20"/>
-          <w:szCs w:val="20"/>
-          <w:lang w:val="en-IE"/>
-        </w:rPr>
-        <w:t>RSQB =&gt; ]</w:t>
-      </w:r>
-    </w:p>
-    <w:p>
-      <w:pPr>
-        <w:autoSpaceDE w:val="0"/>
-        <w:autoSpaceDN w:val="0"/>
-        <w:adjustRightInd w:val="0"/>
-        <w:spacing w:after="0" w:line="240" w:lineRule="auto"/>
-        <w:rPr>
-          <w:rFonts w:ascii="Consolas" w:hAnsi="Consolas" w:cs="Consolas"/>
-          <w:sz w:val="20"/>
-          <w:szCs w:val="20"/>
-          <w:lang w:val="en-IE"/>
-        </w:rPr>
-      </w:pPr>
-      <w:r>
-        <w:rPr>
-          <w:rFonts w:ascii="Consolas" w:hAnsi="Consolas" w:cs="Consolas"/>
-          <w:color w:val="000000"/>
-          <w:sz w:val="20"/>
-          <w:szCs w:val="20"/>
-          <w:lang w:val="en-IE"/>
-        </w:rPr>
-        <w:t>RBRACE =&gt; }</w:t>
-      </w:r>
-    </w:p>
-    <w:p>
-      <w:pPr>
-        <w:autoSpaceDE w:val="0"/>
-        <w:autoSpaceDN w:val="0"/>
-        <w:adjustRightInd w:val="0"/>
-        <w:spacing w:after="0" w:line="240" w:lineRule="auto"/>
-        <w:rPr>
-          <w:rFonts w:ascii="Consolas" w:hAnsi="Consolas" w:cs="Consolas"/>
-          <w:sz w:val="20"/>
-          <w:szCs w:val="20"/>
-          <w:lang w:val="en-IE"/>
-        </w:rPr>
-      </w:pPr>
-      <w:r>
-        <w:rPr>
-          <w:rFonts w:ascii="Consolas" w:hAnsi="Consolas" w:cs="Consolas"/>
-          <w:color w:val="000000"/>
-          <w:sz w:val="20"/>
-          <w:szCs w:val="20"/>
-          <w:lang w:val="en-IE"/>
-        </w:rPr>
-        <w:t>LSQB =&gt; [</w:t>
-      </w:r>
-    </w:p>
-    <w:p>
-      <w:pPr>
-        <w:autoSpaceDE w:val="0"/>
-        <w:autoSpaceDN w:val="0"/>
-        <w:adjustRightInd w:val="0"/>
-        <w:spacing w:after="0" w:line="240" w:lineRule="auto"/>
-        <w:rPr>
-          <w:rFonts w:ascii="Consolas" w:hAnsi="Consolas" w:cs="Consolas"/>
-          <w:sz w:val="20"/>
-          <w:szCs w:val="20"/>
-          <w:lang w:val="en-IE"/>
-        </w:rPr>
-      </w:pPr>
-      <w:r>
-        <w:rPr>
-          <w:rFonts w:ascii="Consolas" w:hAnsi="Consolas" w:cs="Consolas"/>
-          <w:color w:val="000000"/>
-          <w:sz w:val="20"/>
-          <w:szCs w:val="20"/>
-          <w:lang w:val="en-IE"/>
-        </w:rPr>
-        <w:t>LABEL =&gt; label</w:t>
-      </w:r>
-    </w:p>
-    <w:p>
-      <w:pPr>
-        <w:autoSpaceDE w:val="0"/>
-        <w:autoSpaceDN w:val="0"/>
-        <w:adjustRightInd w:val="0"/>
-        <w:spacing w:after="0" w:line="240" w:lineRule="auto"/>
-        <w:rPr>
-          <w:rFonts w:ascii="Consolas" w:hAnsi="Consolas" w:cs="Consolas"/>
-          <w:sz w:val="20"/>
-          <w:szCs w:val="20"/>
-          <w:lang w:val="en-IE"/>
-        </w:rPr>
-      </w:pPr>
-      <w:r>
-        <w:rPr>
-          <w:rFonts w:ascii="Consolas" w:hAnsi="Consolas" w:cs="Consolas"/>
-          <w:color w:val="000000"/>
-          <w:sz w:val="20"/>
-          <w:szCs w:val="20"/>
-          <w:lang w:val="en-IE"/>
-        </w:rPr>
-        <w:t>EQUAL =&gt; =</w:t>
-      </w:r>
-    </w:p>
-    <w:p>
-      <w:pPr>
-        <w:autoSpaceDE w:val="0"/>
-        <w:autoSpaceDN w:val="0"/>
-        <w:adjustRightInd w:val="0"/>
-        <w:spacing w:after="0" w:line="240" w:lineRule="auto"/>
-        <w:rPr>
-          <w:rFonts w:ascii="Consolas" w:hAnsi="Consolas" w:cs="Consolas"/>
-          <w:sz w:val="20"/>
-          <w:szCs w:val="20"/>
-          <w:lang w:val="en-IE"/>
-        </w:rPr>
-      </w:pPr>
-      <w:r>
-        <w:rPr>
-          <w:rFonts w:ascii="Consolas" w:hAnsi="Consolas" w:cs="Consolas"/>
-          <w:color w:val="000000"/>
-          <w:sz w:val="20"/>
-          <w:szCs w:val="20"/>
-          <w:lang w:val="en-IE"/>
-        </w:rPr>
-        <w:t>STR_QUOTES =&gt; "D"</w:t>
-      </w:r>
-    </w:p>
-    <w:p>
-      <w:pPr>
-        <w:autoSpaceDE w:val="0"/>
-        <w:autoSpaceDN w:val="0"/>
-        <w:adjustRightInd w:val="0"/>
-        <w:spacing w:after="0" w:line="240" w:lineRule="auto"/>
-        <w:rPr>
-          <w:rFonts w:ascii="Consolas" w:hAnsi="Consolas" w:cs="Consolas"/>
-          <w:sz w:val="20"/>
-          <w:szCs w:val="20"/>
-        </w:rPr>
-      </w:pPr>
-      <w:r>
-        <w:rPr>
-          <w:rFonts w:ascii="Consolas" w:hAnsi="Consolas" w:cs="Consolas"/>
-          <w:color w:val="000000"/>
-          <w:sz w:val="20"/>
-          <w:szCs w:val="20"/>
-        </w:rPr>
-        <w:t>RSQB =</w:t>
-      </w:r>
-      <w:proofErr w:type="gramStart"/>
-      <w:r>
-        <w:rPr>
-          <w:rFonts w:ascii="Consolas" w:hAnsi="Consolas" w:cs="Consolas"/>
-          <w:color w:val="000000"/>
-          <w:sz w:val="20"/>
-          <w:szCs w:val="20"/>
-        </w:rPr>
-        <w:t>&gt; ]</w:t>
-      </w:r>
-      <w:proofErr w:type="gramEnd"/>
-    </w:p>
-    <w:p>
-      <w:pPr>
-        <w:autoSpaceDE w:val="0"/>
-        <w:autoSpaceDN w:val="0"/>
-        <w:adjustRightInd w:val="0"/>
-        <w:spacing w:after="0" w:line="240" w:lineRule="auto"/>
-        <w:rPr>
-          <w:rFonts w:ascii="Consolas" w:hAnsi="Consolas" w:cs="Consolas"/>
-          <w:sz w:val="20"/>
-          <w:szCs w:val="20"/>
-        </w:rPr>
-      </w:pPr>
-      <w:r>
-        <w:rPr>
-          <w:rFonts w:ascii="Consolas" w:hAnsi="Consolas" w:cs="Consolas"/>
-          <w:color w:val="000000"/>
-          <w:sz w:val="20"/>
-          <w:szCs w:val="20"/>
-        </w:rPr>
-        <w:t>SEMI =</w:t>
-      </w:r>
-      <w:proofErr w:type="gramStart"/>
-      <w:r>
-        <w:rPr>
-          <w:rFonts w:ascii="Consolas" w:hAnsi="Consolas" w:cs="Consolas"/>
-          <w:color w:val="000000"/>
-          <w:sz w:val="20"/>
-          <w:szCs w:val="20"/>
-        </w:rPr>
-        <w:t>&gt; ;</w:t>
-      </w:r>
-      <w:proofErr w:type="gramEnd"/>
-    </w:p>
-    <w:p>
-      <w:pPr>
-        <w:autoSpaceDE w:val="0"/>
-        <w:autoSpaceDN w:val="0"/>
-        <w:adjustRightInd w:val="0"/>
-        <w:spacing w:after="0" w:line="240" w:lineRule="auto"/>
-        <w:rPr>
-          <w:rFonts w:ascii="Consolas" w:hAnsi="Consolas" w:cs="Consolas"/>
-          <w:sz w:val="20"/>
-          <w:szCs w:val="20"/>
-        </w:rPr>
-      </w:pPr>
-    </w:p>
-    <w:p>
-      <w:pPr>
-        <w:autoSpaceDE w:val="0"/>
-        <w:autoSpaceDN w:val="0"/>
-        <w:adjustRightInd w:val="0"/>
-        <w:spacing w:after="0" w:line="240" w:lineRule="auto"/>
-        <w:rPr>
-          <w:rFonts w:ascii="Consolas" w:hAnsi="Consolas" w:cs="Consolas"/>
-          <w:sz w:val="20"/>
-          <w:szCs w:val="20"/>
-        </w:rPr>
-      </w:pPr>
-      <w:r>
-        <w:rPr>
-          <w:rFonts w:ascii="Consolas" w:hAnsi="Consolas" w:cs="Consolas"/>
-          <w:color w:val="000000"/>
-          <w:sz w:val="20"/>
-          <w:szCs w:val="20"/>
-        </w:rPr>
-        <w:t>IDENTIFIER =&gt; e</w:t>
-      </w:r>
-    </w:p>
-    <w:p>
-      <w:pPr>
-        <w:autoSpaceDE w:val="0"/>
-        <w:autoSpaceDN w:val="0"/>
-        <w:adjustRightInd w:val="0"/>
-        <w:spacing w:after="0" w:line="240" w:lineRule="auto"/>
-        <w:rPr>
-          <w:rFonts w:ascii="Consolas" w:hAnsi="Consolas" w:cs="Consolas"/>
-          <w:sz w:val="20"/>
-          <w:szCs w:val="20"/>
-        </w:rPr>
-      </w:pPr>
-      <w:r>
-        <w:rPr>
-          <w:rFonts w:ascii="Consolas" w:hAnsi="Consolas" w:cs="Consolas"/>
-          <w:color w:val="000000"/>
-          <w:sz w:val="20"/>
-          <w:szCs w:val="20"/>
-        </w:rPr>
-        <w:t>LSQB =&gt; [</w:t>
-      </w:r>
-    </w:p>
-    <w:p>
-      <w:pPr>
-        <w:autoSpaceDE w:val="0"/>
-        <w:autoSpaceDN w:val="0"/>
-        <w:adjustRightInd w:val="0"/>
-        <w:spacing w:after="0" w:line="240" w:lineRule="auto"/>
-        <w:rPr>
-          <w:rFonts w:ascii="Consolas" w:hAnsi="Consolas" w:cs="Consolas"/>
-          <w:sz w:val="20"/>
-          <w:szCs w:val="20"/>
-          <w:lang w:val="en-IE"/>
-        </w:rPr>
-      </w:pPr>
-      <w:r>
-        <w:rPr>
-          <w:rFonts w:ascii="Consolas" w:hAnsi="Consolas" w:cs="Consolas"/>
-          <w:color w:val="000000"/>
-          <w:sz w:val="20"/>
-          <w:szCs w:val="20"/>
-          <w:lang w:val="en-IE"/>
-        </w:rPr>
-        <w:t>LABEL =&gt; label</w:t>
-      </w:r>
-    </w:p>
-    <w:p>
-      <w:pPr>
-        <w:autoSpaceDE w:val="0"/>
-        <w:autoSpaceDN w:val="0"/>
-        <w:adjustRightInd w:val="0"/>
-        <w:spacing w:after="0" w:line="240" w:lineRule="auto"/>
-        <w:rPr>
-          <w:rFonts w:ascii="Consolas" w:hAnsi="Consolas" w:cs="Consolas"/>
-          <w:sz w:val="20"/>
-          <w:szCs w:val="20"/>
-          <w:lang w:val="en-IE"/>
-        </w:rPr>
-      </w:pPr>
-      <w:r>
-        <w:rPr>
-          <w:rFonts w:ascii="Consolas" w:hAnsi="Consolas" w:cs="Consolas"/>
-          <w:color w:val="000000"/>
-          <w:sz w:val="20"/>
-          <w:szCs w:val="20"/>
-          <w:lang w:val="en-IE"/>
-        </w:rPr>
-        <w:t>EQUAL =&gt; =</w:t>
-      </w:r>
-    </w:p>
-    <w:p>
-      <w:pPr>
-        <w:autoSpaceDE w:val="0"/>
-        <w:autoSpaceDN w:val="0"/>
-        <w:adjustRightInd w:val="0"/>
-        <w:spacing w:after="0" w:line="240" w:lineRule="auto"/>
-        <w:rPr>
-          <w:rFonts w:ascii="Consolas" w:hAnsi="Consolas" w:cs="Consolas"/>
-          <w:sz w:val="20"/>
-          <w:szCs w:val="20"/>
-          <w:lang w:val="en-IE"/>
-        </w:rPr>
-      </w:pPr>
-      <w:r>
-        <w:rPr>
-          <w:rFonts w:ascii="Consolas" w:hAnsi="Consolas" w:cs="Consolas"/>
-          <w:color w:val="000000"/>
-          <w:sz w:val="20"/>
-          <w:szCs w:val="20"/>
-          <w:lang w:val="en-IE"/>
-        </w:rPr>
-        <w:t>STR_QUOTES =&gt; "E 14"</w:t>
-      </w:r>
-    </w:p>
-    <w:p>
-      <w:pPr>
-        <w:autoSpaceDE w:val="0"/>
-        <w:autoSpaceDN w:val="0"/>
-        <w:adjustRightInd w:val="0"/>
-        <w:spacing w:after="0" w:line="240" w:lineRule="auto"/>
-        <w:rPr>
-          <w:rFonts w:ascii="Consolas" w:hAnsi="Consolas" w:cs="Consolas"/>
-          <w:sz w:val="20"/>
-          <w:szCs w:val="20"/>
-          <w:lang w:val="en-IE"/>
-        </w:rPr>
-      </w:pPr>
-      <w:r>
-        <w:rPr>
-          <w:rFonts w:ascii="Consolas" w:hAnsi="Consolas" w:cs="Consolas"/>
-          <w:color w:val="000000"/>
-          <w:sz w:val="20"/>
-          <w:szCs w:val="20"/>
-          <w:lang w:val="en-IE"/>
-        </w:rPr>
-        <w:t>COMMA =&gt; ,</w:t>
-      </w:r>
-    </w:p>
-    <w:p>
-      <w:pPr>
-        <w:autoSpaceDE w:val="0"/>
-        <w:autoSpaceDN w:val="0"/>
-        <w:adjustRightInd w:val="0"/>
-        <w:spacing w:after="0" w:line="240" w:lineRule="auto"/>
-        <w:rPr>
-          <w:rFonts w:ascii="Consolas" w:hAnsi="Consolas" w:cs="Consolas"/>
-          <w:sz w:val="20"/>
-          <w:szCs w:val="20"/>
-          <w:lang w:val="en-IE"/>
-        </w:rPr>
-      </w:pPr>
-      <w:r>
-        <w:rPr>
-          <w:rFonts w:ascii="Consolas" w:hAnsi="Consolas" w:cs="Consolas"/>
-          <w:color w:val="000000"/>
-          <w:sz w:val="20"/>
-          <w:szCs w:val="20"/>
-          <w:lang w:val="en-IE"/>
-        </w:rPr>
         <w:t>SHAPE =&gt; shape</w:t>
       </w:r>
     </w:p>
@@ -6903,285 +7936,6 @@
           <w:szCs w:val="20"/>
           <w:lang w:val="en-IE"/>
         </w:rPr>
-        <w:t>EQUAL =&gt; =</w:t>
-      </w:r>
-    </w:p>
-    <w:p>
-      <w:pPr>
-        <w:autoSpaceDE w:val="0"/>
-        <w:autoSpaceDN w:val="0"/>
-        <w:adjustRightInd w:val="0"/>
-        <w:spacing w:after="0" w:line="240" w:lineRule="auto"/>
-        <w:rPr>
-          <w:rFonts w:ascii="Consolas" w:hAnsi="Consolas" w:cs="Consolas"/>
-          <w:sz w:val="20"/>
-          <w:szCs w:val="20"/>
-          <w:lang w:val="en-IE"/>
-        </w:rPr>
-      </w:pPr>
-      <w:r>
-        <w:rPr>
-          <w:rFonts w:ascii="Consolas" w:hAnsi="Consolas" w:cs="Consolas"/>
-          <w:color w:val="000000"/>
-          <w:sz w:val="20"/>
-          <w:szCs w:val="20"/>
-          <w:lang w:val="en-IE"/>
-        </w:rPr>
-        <w:t>IDENTIFIER =&gt; circle</w:t>
-      </w:r>
-    </w:p>
-    <w:p>
-      <w:pPr>
-        <w:autoSpaceDE w:val="0"/>
-        <w:autoSpaceDN w:val="0"/>
-        <w:adjustRightInd w:val="0"/>
-        <w:spacing w:after="0" w:line="240" w:lineRule="auto"/>
-        <w:rPr>
-          <w:rFonts w:ascii="Consolas" w:hAnsi="Consolas" w:cs="Consolas"/>
-          <w:sz w:val="20"/>
-          <w:szCs w:val="20"/>
-          <w:lang w:val="en-IE"/>
-        </w:rPr>
-      </w:pPr>
-      <w:r>
-        <w:rPr>
-          <w:rFonts w:ascii="Consolas" w:hAnsi="Consolas" w:cs="Consolas"/>
-          <w:color w:val="000000"/>
-          <w:sz w:val="20"/>
-          <w:szCs w:val="20"/>
-          <w:lang w:val="en-IE"/>
-        </w:rPr>
-        <w:t>RSQB =&gt; ]</w:t>
-      </w:r>
-    </w:p>
-    <w:p>
-      <w:pPr>
-        <w:autoSpaceDE w:val="0"/>
-        <w:autoSpaceDN w:val="0"/>
-        <w:adjustRightInd w:val="0"/>
-        <w:spacing w:after="0" w:line="240" w:lineRule="auto"/>
-        <w:rPr>
-          <w:rFonts w:ascii="Consolas" w:hAnsi="Consolas" w:cs="Consolas"/>
-          <w:sz w:val="20"/>
-          <w:szCs w:val="20"/>
-          <w:lang w:val="en-IE"/>
-        </w:rPr>
-      </w:pPr>
-      <w:r>
-        <w:rPr>
-          <w:rFonts w:ascii="Consolas" w:hAnsi="Consolas" w:cs="Consolas"/>
-          <w:color w:val="000000"/>
-          <w:sz w:val="20"/>
-          <w:szCs w:val="20"/>
-          <w:lang w:val="en-IE"/>
-        </w:rPr>
-        <w:t>SEMI =&gt; ;</w:t>
-      </w:r>
-    </w:p>
-    <w:p>
-      <w:pPr>
-        <w:autoSpaceDE w:val="0"/>
-        <w:autoSpaceDN w:val="0"/>
-        <w:adjustRightInd w:val="0"/>
-        <w:spacing w:after="0" w:line="240" w:lineRule="auto"/>
-        <w:rPr>
-          <w:rFonts w:ascii="Consolas" w:hAnsi="Consolas" w:cs="Consolas"/>
-          <w:sz w:val="20"/>
-          <w:szCs w:val="20"/>
-          <w:lang w:val="en-IE"/>
-        </w:rPr>
-      </w:pPr>
-    </w:p>
-    <w:p>
-      <w:pPr>
-        <w:autoSpaceDE w:val="0"/>
-        <w:autoSpaceDN w:val="0"/>
-        <w:adjustRightInd w:val="0"/>
-        <w:spacing w:after="0" w:line="240" w:lineRule="auto"/>
-        <w:rPr>
-          <w:rFonts w:ascii="Consolas" w:hAnsi="Consolas" w:cs="Consolas"/>
-          <w:sz w:val="20"/>
-          <w:szCs w:val="20"/>
-          <w:lang w:val="en-IE"/>
-        </w:rPr>
-      </w:pPr>
-      <w:r>
-        <w:rPr>
-          <w:rFonts w:ascii="Consolas" w:hAnsi="Consolas" w:cs="Consolas"/>
-          <w:color w:val="000000"/>
-          <w:sz w:val="20"/>
-          <w:szCs w:val="20"/>
-          <w:lang w:val="en-IE"/>
-        </w:rPr>
-        <w:t>IDENTIFIER =&gt; f</w:t>
-      </w:r>
-    </w:p>
-    <w:p>
-      <w:pPr>
-        <w:autoSpaceDE w:val="0"/>
-        <w:autoSpaceDN w:val="0"/>
-        <w:adjustRightInd w:val="0"/>
-        <w:spacing w:after="0" w:line="240" w:lineRule="auto"/>
-        <w:rPr>
-          <w:rFonts w:ascii="Consolas" w:hAnsi="Consolas" w:cs="Consolas"/>
-          <w:sz w:val="20"/>
-          <w:szCs w:val="20"/>
-          <w:lang w:val="en-IE"/>
-        </w:rPr>
-      </w:pPr>
-      <w:r>
-        <w:rPr>
-          <w:rFonts w:ascii="Consolas" w:hAnsi="Consolas" w:cs="Consolas"/>
-          <w:color w:val="000000"/>
-          <w:sz w:val="20"/>
-          <w:szCs w:val="20"/>
-          <w:lang w:val="en-IE"/>
-        </w:rPr>
-        <w:t>LSQB =&gt; [</w:t>
-      </w:r>
-    </w:p>
-    <w:p>
-      <w:pPr>
-        <w:autoSpaceDE w:val="0"/>
-        <w:autoSpaceDN w:val="0"/>
-        <w:adjustRightInd w:val="0"/>
-        <w:spacing w:after="0" w:line="240" w:lineRule="auto"/>
-        <w:rPr>
-          <w:rFonts w:ascii="Consolas" w:hAnsi="Consolas" w:cs="Consolas"/>
-          <w:sz w:val="20"/>
-          <w:szCs w:val="20"/>
-          <w:lang w:val="en-IE"/>
-        </w:rPr>
-      </w:pPr>
-      <w:r>
-        <w:rPr>
-          <w:rFonts w:ascii="Consolas" w:hAnsi="Consolas" w:cs="Consolas"/>
-          <w:color w:val="000000"/>
-          <w:sz w:val="20"/>
-          <w:szCs w:val="20"/>
-          <w:lang w:val="en-IE"/>
-        </w:rPr>
-        <w:t>LABEL =&gt; label</w:t>
-      </w:r>
-    </w:p>
-    <w:p>
-      <w:pPr>
-        <w:autoSpaceDE w:val="0"/>
-        <w:autoSpaceDN w:val="0"/>
-        <w:adjustRightInd w:val="0"/>
-        <w:spacing w:after="0" w:line="240" w:lineRule="auto"/>
-        <w:rPr>
-          <w:rFonts w:ascii="Consolas" w:hAnsi="Consolas" w:cs="Consolas"/>
-          <w:sz w:val="20"/>
-          <w:szCs w:val="20"/>
-          <w:lang w:val="en-IE"/>
-        </w:rPr>
-      </w:pPr>
-      <w:r>
-        <w:rPr>
-          <w:rFonts w:ascii="Consolas" w:hAnsi="Consolas" w:cs="Consolas"/>
-          <w:color w:val="000000"/>
-          <w:sz w:val="20"/>
-          <w:szCs w:val="20"/>
-          <w:lang w:val="en-IE"/>
-        </w:rPr>
-        <w:t>EQUAL =&gt; =</w:t>
-      </w:r>
-    </w:p>
-    <w:p>
-      <w:pPr>
-        <w:autoSpaceDE w:val="0"/>
-        <w:autoSpaceDN w:val="0"/>
-        <w:adjustRightInd w:val="0"/>
-        <w:spacing w:after="0" w:line="240" w:lineRule="auto"/>
-        <w:rPr>
-          <w:rFonts w:ascii="Consolas" w:hAnsi="Consolas" w:cs="Consolas"/>
-          <w:sz w:val="20"/>
-          <w:szCs w:val="20"/>
-          <w:lang w:val="en-IE"/>
-        </w:rPr>
-      </w:pPr>
-      <w:r>
-        <w:rPr>
-          <w:rFonts w:ascii="Consolas" w:hAnsi="Consolas" w:cs="Consolas"/>
-          <w:color w:val="000000"/>
-          <w:sz w:val="20"/>
-          <w:szCs w:val="20"/>
-          <w:lang w:val="en-IE"/>
-        </w:rPr>
-        <w:t>STR_QUOTES =&gt; "F 5"</w:t>
-      </w:r>
-    </w:p>
-    <w:p>
-      <w:pPr>
-        <w:autoSpaceDE w:val="0"/>
-        <w:autoSpaceDN w:val="0"/>
-        <w:adjustRightInd w:val="0"/>
-        <w:spacing w:after="0" w:line="240" w:lineRule="auto"/>
-        <w:rPr>
-          <w:rFonts w:ascii="Consolas" w:hAnsi="Consolas" w:cs="Consolas"/>
-          <w:sz w:val="20"/>
-          <w:szCs w:val="20"/>
-          <w:lang w:val="en-IE"/>
-        </w:rPr>
-      </w:pPr>
-      <w:r>
-        <w:rPr>
-          <w:rFonts w:ascii="Consolas" w:hAnsi="Consolas" w:cs="Consolas"/>
-          <w:color w:val="000000"/>
-          <w:sz w:val="20"/>
-          <w:szCs w:val="20"/>
-          <w:lang w:val="en-IE"/>
-        </w:rPr>
-        <w:t>COMMA =&gt; ,</w:t>
-      </w:r>
-    </w:p>
-    <w:p>
-      <w:pPr>
-        <w:autoSpaceDE w:val="0"/>
-        <w:autoSpaceDN w:val="0"/>
-        <w:adjustRightInd w:val="0"/>
-        <w:spacing w:after="0" w:line="240" w:lineRule="auto"/>
-        <w:rPr>
-          <w:rFonts w:ascii="Consolas" w:hAnsi="Consolas" w:cs="Consolas"/>
-          <w:sz w:val="20"/>
-          <w:szCs w:val="20"/>
-          <w:lang w:val="en-IE"/>
-        </w:rPr>
-      </w:pPr>
-      <w:r>
-        <w:rPr>
-          <w:rFonts w:ascii="Consolas" w:hAnsi="Consolas" w:cs="Consolas"/>
-          <w:color w:val="000000"/>
-          <w:sz w:val="20"/>
-          <w:szCs w:val="20"/>
-          <w:lang w:val="en-IE"/>
-        </w:rPr>
-        <w:t>SHAPE =&gt; shape</w:t>
-      </w:r>
-    </w:p>
-    <w:p>
-      <w:pPr>
-        <w:autoSpaceDE w:val="0"/>
-        <w:autoSpaceDN w:val="0"/>
-        <w:adjustRightInd w:val="0"/>
-        <w:spacing w:after="0" w:line="240" w:lineRule="auto"/>
-        <w:rPr>
-          <w:rFonts w:ascii="Consolas" w:hAnsi="Consolas" w:cs="Consolas"/>
-          <w:sz w:val="20"/>
-          <w:szCs w:val="20"/>
-          <w:lang w:val="en-IE"/>
-        </w:rPr>
-      </w:pPr>
-      <w:r>
-        <w:rPr>
-          <w:rFonts w:ascii="Consolas" w:hAnsi="Consolas" w:cs="Consolas"/>
-          <w:color w:val="000000"/>
-          <w:sz w:val="20"/>
-          <w:szCs w:val="20"/>
-          <w:lang w:val="en-IE"/>
-        </w:rPr>
-        <w:lastRenderedPageBreak/>
         <w:t>EQUAL =&gt; =</w:t>
       </w:r>
     </w:p>
@@ -7817,7 +8571,7 @@
         <w:rFonts w:hint="default"/>
       </w:rPr>
     </w:lvl>
-    <w:lvl w:ilvl="1" w:tplc="0C0A0019" w:tentative="1">
+    <w:lvl w:ilvl="1" w:tplc="0C0A0019">
       <w:start w:val="1"/>
       <w:numFmt w:val="lowerLetter"/>
       <w:lvlText w:val="%2."/>
@@ -8019,6 +8773,7 @@
     <w:lsdException w:name="HTML Sample" w:semiHidden="1" w:unhideWhenUsed="1"/>
     <w:lsdException w:name="HTML Typewriter" w:semiHidden="1" w:unhideWhenUsed="1"/>
     <w:lsdException w:name="HTML Variable" w:semiHidden="1" w:unhideWhenUsed="1"/>
+    <w:lsdException w:name="Normal Table" w:semiHidden="1" w:unhideWhenUsed="1"/>
     <w:lsdException w:name="annotation subject" w:semiHidden="1" w:unhideWhenUsed="1"/>
     <w:lsdException w:name="No List" w:semiHidden="1" w:unhideWhenUsed="1"/>
     <w:lsdException w:name="Outline List 1" w:semiHidden="1" w:unhideWhenUsed="1"/>
@@ -8061,8 +8816,11 @@
     <w:lsdException w:name="Table Contemporary" w:semiHidden="1" w:unhideWhenUsed="1"/>
     <w:lsdException w:name="Table Elegant" w:semiHidden="1" w:unhideWhenUsed="1"/>
     <w:lsdException w:name="Table Professional" w:semiHidden="1" w:unhideWhenUsed="1"/>
+    <w:lsdException w:name="Table Subtle 1" w:semiHidden="1" w:unhideWhenUsed="1"/>
     <w:lsdException w:name="Table Subtle 2" w:semiHidden="1" w:unhideWhenUsed="1"/>
     <w:lsdException w:name="Table Web 1" w:semiHidden="1" w:unhideWhenUsed="1"/>
+    <w:lsdException w:name="Table Web 2" w:semiHidden="1" w:unhideWhenUsed="1"/>
+    <w:lsdException w:name="Table Web 3" w:semiHidden="1" w:unhideWhenUsed="1"/>
     <w:lsdException w:name="Balloon Text" w:semiHidden="1" w:unhideWhenUsed="1"/>
     <w:lsdException w:name="Table Grid" w:uiPriority="39"/>
     <w:lsdException w:name="Table Theme" w:semiHidden="1" w:unhideWhenUsed="1"/>
@@ -8532,6 +9290,8 @@
   <w:rsids>
     <w:rsidRoot w:val="001900F5"/>
     <w:rsid w:val="001900F5"/>
+    <w:rsid w:val="00922824"/>
+    <w:rsid w:val="00A30EC2"/>
     <w:rsid w:val="00E42ACD"/>
   </w:rsids>
   <m:mathPr>

</xml_diff>